<commit_message>
Σφηκας Updated Tours and Risk
αλλαξα το docx και έφτιαξα και το risk assessment
</commit_message>
<xml_diff>
--- a/Phase-2/Create-Upload-Virtual-Tours-Join-Virtual-Tours.docx
+++ b/Phase-2/Create-Upload-Virtual-Tours-Join-Virtual-Tours.docx
@@ -296,8 +296,9 @@
     </w:p>
     <w:p>
       <w:pPr>
-        <w:ind w:left="1260" w:right="0" w:firstLine="0"/>
-        <w:spacing w:before="0" w:after="200"/>
+        <w:pStyle w:val="617"/>
+        <w:ind w:left="1080" w:right="0" w:firstLine="0"/>
+        <w:spacing w:before="0" w:after="0"/>
         <w:shd w:val="clear" w:color="auto" w:fill="auto"/>
         <w:rPr>
           <w:rFonts w:ascii="Roboto" w:hAnsi="Roboto" w:cs="Roboto"/>
@@ -310,7 +311,16 @@
           <w:bCs/>
           <w:lang w:val="el-GR"/>
         </w:rPr>
-        <w:t xml:space="preserve">a. </w:t>
+        <w:t xml:space="preserve">α.</w:t>
+      </w:r>
+      <w:r>
+        <w:rPr>
+          <w:rFonts w:ascii="Roboto" w:hAnsi="Roboto" w:cs="Roboto"/>
+          <w:b w:val="0"/>
+          <w:bCs w:val="0"/>
+          <w:lang w:val="el-GR"/>
+        </w:rPr>
+        <w:t xml:space="preserve"> </w:t>
       </w:r>
       <w:r>
         <w:rPr>
@@ -319,21 +329,16 @@
           <w:bCs/>
           <w:lang w:val="el-GR"/>
         </w:rPr>
-        <w:t xml:space="preserve">Βασική ροή:</w:t>
-      </w:r>
-      <w:r>
-        <w:rPr>
-          <w:rFonts w:ascii="Roboto" w:hAnsi="Roboto" w:cs="Roboto"/>
-          <w:b/>
-          <w:bCs/>
-          <w:lang w:val="el-GR"/>
-        </w:rPr>
-      </w:r>
-      <w:r>
-        <w:rPr>
-          <w:rFonts w:ascii="Roboto" w:hAnsi="Roboto" w:cs="Roboto"/>
-        </w:rPr>
-      </w:r>
+        <w:t xml:space="preserve">Βασική Ροή:</w:t>
+      </w:r>
+      <w:r>
+        <w:rPr>
+          <w:rFonts w:ascii="Roboto" w:hAnsi="Roboto" w:cs="Roboto"/>
+          <w:b w:val="0"/>
+          <w:bCs w:val="0"/>
+        </w:rPr>
+      </w:r>
+      <w:r/>
     </w:p>
     <w:p>
       <w:pPr>
@@ -342,7 +347,7 @@
           <w:ilvl w:val="0"/>
           <w:numId w:val="3"/>
         </w:numPr>
-        <w:spacing w:before="0" w:after="0"/>
+        <w:spacing w:before="0" w:after="0" w:line="240" w:lineRule="auto"/>
         <w:rPr>
           <w:rFonts w:ascii="Roboto" w:hAnsi="Roboto" w:cs="Roboto"/>
         </w:rPr>
@@ -378,7 +383,7 @@
           <w:ilvl w:val="0"/>
           <w:numId w:val="3"/>
         </w:numPr>
-        <w:spacing w:before="0" w:after="0"/>
+        <w:spacing w:before="0" w:after="0" w:line="240" w:lineRule="auto"/>
         <w:rPr>
           <w:rFonts w:ascii="Roboto" w:hAnsi="Roboto" w:cs="Roboto"/>
         </w:rPr>
@@ -444,7 +449,25 @@
           <w:bCs w:val="0"/>
           <w:lang w:val="el-GR"/>
         </w:rPr>
-        <w:t xml:space="preserve">ες για την συγκεκριμένη ξενάγηση</w:t>
+        <w:t xml:space="preserve">ες και κριτικ</w:t>
+      </w:r>
+      <w:r>
+        <w:rPr>
+          <w:rFonts w:ascii="Roboto" w:hAnsi="Roboto" w:cs="Roboto"/>
+          <w:b w:val="0"/>
+          <w:bCs w:val="0"/>
+          <w:lang w:val="el-GR"/>
+        </w:rPr>
+        <w:t xml:space="preserve">ές</w:t>
+      </w:r>
+      <w:r>
+        <w:rPr>
+          <w:rFonts w:ascii="Roboto" w:hAnsi="Roboto" w:cs="Roboto"/>
+          <w:b w:val="0"/>
+          <w:bCs w:val="0"/>
+          <w:lang w:val="el-GR"/>
+        </w:rPr>
+        <w:t xml:space="preserve"> για την συγκεκριμένη ξενάγηση</w:t>
       </w:r>
       <w:r>
         <w:rPr>
@@ -468,7 +491,7 @@
           <w:ilvl w:val="0"/>
           <w:numId w:val="3"/>
         </w:numPr>
-        <w:spacing w:before="0" w:after="0"/>
+        <w:spacing w:before="0" w:after="0" w:line="240" w:lineRule="auto"/>
         <w:rPr>
           <w:rFonts w:ascii="Roboto" w:hAnsi="Roboto" w:cs="Roboto"/>
         </w:rPr>
@@ -495,7 +518,7 @@
           <w:ilvl w:val="0"/>
           <w:numId w:val="3"/>
         </w:numPr>
-        <w:spacing w:before="0" w:after="0"/>
+        <w:spacing w:before="0" w:after="0" w:line="240" w:lineRule="auto"/>
         <w:rPr>
           <w:rFonts w:ascii="Roboto" w:hAnsi="Roboto" w:cs="Roboto"/>
         </w:rPr>
@@ -522,7 +545,7 @@
           <w:ilvl w:val="0"/>
           <w:numId w:val="3"/>
         </w:numPr>
-        <w:spacing w:before="0" w:after="0"/>
+        <w:spacing w:before="0" w:after="0" w:line="240" w:lineRule="auto"/>
         <w:rPr>
           <w:rFonts w:ascii="Roboto" w:hAnsi="Roboto" w:cs="Roboto"/>
         </w:rPr>
@@ -549,7 +572,7 @@
           <w:ilvl w:val="0"/>
           <w:numId w:val="3"/>
         </w:numPr>
-        <w:spacing w:before="0" w:after="200"/>
+        <w:spacing w:before="0" w:after="200" w:line="240" w:lineRule="auto"/>
         <w:rPr>
           <w:rFonts w:ascii="Roboto" w:hAnsi="Roboto" w:cs="Roboto"/>
         </w:rPr>
@@ -568,6 +591,29 @@
           <w:rFonts w:ascii="Roboto" w:hAnsi="Roboto" w:cs="Roboto"/>
           <w:b w:val="0"/>
           <w:bCs w:val="0"/>
+          <w:lang w:val="el-GR"/>
+        </w:rPr>
+      </w:r>
+      <w:r>
+        <w:rPr>
+          <w:rFonts w:ascii="Roboto" w:hAnsi="Roboto" w:cs="Roboto"/>
+        </w:rPr>
+      </w:r>
+      <w:r>
+        <w:rPr>
+          <w:rFonts w:ascii="Roboto" w:hAnsi="Roboto" w:cs="Roboto"/>
+          <w:b w:val="0"/>
+          <w:bCs w:val="0"/>
+          <w:highlight w:val="none"/>
+          <w:lang w:val="el-GR"/>
+        </w:rPr>
+      </w:r>
+      <w:r>
+        <w:rPr>
+          <w:rFonts w:ascii="Roboto" w:hAnsi="Roboto" w:cs="Roboto"/>
+          <w:b w:val="0"/>
+          <w:bCs w:val="0"/>
+          <w:highlight w:val="none"/>
           <w:lang w:val="el-GR"/>
         </w:rPr>
       </w:r>
@@ -584,7 +630,7 @@
           <w:ilvl w:val="0"/>
           <w:numId w:val="3"/>
         </w:numPr>
-        <w:spacing w:before="0" w:after="200"/>
+        <w:spacing w:before="0" w:after="200" w:line="240" w:lineRule="auto"/>
         <w:rPr>
           <w:rFonts w:ascii="Roboto" w:hAnsi="Roboto" w:cs="Roboto"/>
         </w:rPr>
@@ -619,7 +665,7 @@
           <w:ilvl w:val="0"/>
           <w:numId w:val="3"/>
         </w:numPr>
-        <w:spacing w:before="0" w:after="200"/>
+        <w:spacing w:before="0" w:after="200" w:line="240" w:lineRule="auto"/>
         <w:rPr>
           <w:rFonts w:ascii="Roboto" w:hAnsi="Roboto" w:cs="Roboto"/>
         </w:rPr>
@@ -690,11 +736,6 @@
     </w:p>
     <w:p>
       <w:pPr>
-        <w:pStyle w:val="617"/>
-        <w:numPr>
-          <w:ilvl w:val="7"/>
-          <w:numId w:val="3"/>
-        </w:numPr>
         <w:ind w:left="1800" w:right="0" w:firstLine="0"/>
         <w:spacing w:before="0" w:after="200"/>
         <w:shd w:val="clear" w:color="auto" w:fill="auto"/>
@@ -711,7 +752,7 @@
           <w:bCs w:val="0"/>
           <w:lang w:val="el-GR"/>
         </w:rPr>
-        <w:t xml:space="preserve">7. Σε εικονικές ξεναγήσεις ο χρήστης αποκτά άμεση πρόσβαση στο event και συνέχεια στο βήμα 8. </w:t>
+        <w:t xml:space="preserve">7.α.1 Σε εικονικές ξεναγήσεις ο χρήστης αποκτά άμεση πρόσβαση στο event και συνέχεια στο βήμα 8. </w:t>
       </w:r>
       <w:r>
         <w:rPr>
@@ -788,11 +829,7 @@
     </w:p>
     <w:p>
       <w:pPr>
-        <w:pStyle w:val="617"/>
-        <w:numPr>
-          <w:ilvl w:val="0"/>
-          <w:numId w:val="1"/>
-        </w:numPr>
+        <w:ind w:left="1417" w:right="0" w:firstLine="283"/>
         <w:rPr>
           <w:rFonts w:ascii="Roboto" w:hAnsi="Roboto" w:cs="Roboto"/>
         </w:rPr>
@@ -804,7 +841,7 @@
           <w:bCs w:val="0"/>
           <w:lang w:val="el-GR"/>
         </w:rPr>
-        <w:t xml:space="preserve">Αποτυχία πληρωμής και επιστροφή στο βήμα </w:t>
+        <w:t xml:space="preserve">5.α.1 Αποτυχία πληρωμής και επιστροφή στο βήμα </w:t>
       </w:r>
       <w:r>
         <w:rPr>
@@ -818,6 +855,397 @@
       <w:r>
         <w:rPr>
           <w:rFonts w:ascii="Roboto" w:hAnsi="Roboto" w:cs="Roboto"/>
+        </w:rPr>
+      </w:r>
+    </w:p>
+    <w:p>
+      <w:pPr>
+        <w:ind w:left="1260" w:right="0" w:firstLine="0"/>
+        <w:spacing w:before="0" w:after="200"/>
+        <w:shd w:val="clear" w:color="auto" w:fill="auto"/>
+        <w:rPr>
+          <w:rFonts w:ascii="Roboto" w:hAnsi="Roboto" w:cs="Roboto"/>
+          <w:highlight w:val="none"/>
+        </w:rPr>
+      </w:pPr>
+      <w:r>
+        <w:rPr>
+          <w:rFonts w:ascii="Roboto" w:hAnsi="Roboto" w:cs="Roboto"/>
+          <w:b/>
+          <w:bCs/>
+          <w:lang w:val="el-GR"/>
+        </w:rPr>
+        <w:t xml:space="preserve">d. </w:t>
+      </w:r>
+      <w:r>
+        <w:rPr>
+          <w:rFonts w:ascii="Roboto" w:hAnsi="Roboto" w:cs="Roboto"/>
+          <w:b/>
+          <w:bCs/>
+          <w:lang w:val="el-GR"/>
+        </w:rPr>
+        <w:t xml:space="preserve">Εναλλακτική ροή </w:t>
+      </w:r>
+      <w:r>
+        <w:rPr>
+          <w:rFonts w:ascii="Roboto" w:hAnsi="Roboto" w:cs="Roboto"/>
+          <w:b/>
+          <w:bCs/>
+          <w:lang w:val="el-GR"/>
+        </w:rPr>
+        <w:t xml:space="preserve">3 ( Εκπτωτικός</w:t>
+      </w:r>
+      <w:r>
+        <w:rPr>
+          <w:rFonts w:ascii="Roboto" w:hAnsi="Roboto" w:cs="Roboto"/>
+          <w:b/>
+          <w:bCs/>
+          <w:lang w:val="el-GR"/>
+        </w:rPr>
+        <w:t xml:space="preserve"> κωδικός</w:t>
+      </w:r>
+      <w:r>
+        <w:rPr>
+          <w:rFonts w:ascii="Roboto" w:hAnsi="Roboto" w:cs="Roboto"/>
+          <w:b/>
+          <w:bCs/>
+          <w:lang w:val="el-GR"/>
+        </w:rPr>
+        <w:t xml:space="preserve"> </w:t>
+      </w:r>
+      <w:r>
+        <w:rPr>
+          <w:rFonts w:ascii="Roboto" w:hAnsi="Roboto" w:cs="Roboto"/>
+          <w:b/>
+          <w:bCs/>
+          <w:lang w:val="el-GR"/>
+        </w:rPr>
+        <w:t xml:space="preserve">)</w:t>
+      </w:r>
+      <w:r>
+        <w:rPr>
+          <w:rFonts w:ascii="Roboto" w:hAnsi="Roboto" w:cs="Roboto"/>
+          <w:b/>
+          <w:bCs/>
+          <w:lang w:val="el-GR"/>
+        </w:rPr>
+        <w:t xml:space="preserve">:</w:t>
+      </w:r>
+      <w:r>
+        <w:rPr>
+          <w:rFonts w:ascii="Roboto" w:hAnsi="Roboto" w:cs="Roboto"/>
+        </w:rPr>
+      </w:r>
+      <w:r/>
+    </w:p>
+    <w:p>
+      <w:pPr>
+        <w:ind w:left="1701" w:right="0" w:firstLine="0"/>
+        <w:spacing w:before="0" w:after="200" w:line="240" w:lineRule="auto"/>
+        <w:shd w:val="clear" w:color="auto" w:fill="auto"/>
+        <w:rPr>
+          <w:rFonts w:ascii="Roboto" w:hAnsi="Roboto" w:cs="Roboto"/>
+          <w:highlight w:val="none"/>
+          <w:lang w:val="el-GR"/>
+        </w:rPr>
+      </w:pPr>
+      <w:r>
+        <w:rPr>
+          <w:rFonts w:ascii="Roboto" w:hAnsi="Roboto" w:cs="Roboto"/>
+          <w:highlight w:val="none"/>
+          <w:lang w:val="el-GR"/>
+        </w:rPr>
+        <w:t xml:space="preserve">6.α.1 Ο χειριστ</w:t>
+      </w:r>
+      <w:r>
+        <w:rPr>
+          <w:rFonts w:ascii="Roboto" w:hAnsi="Roboto" w:cs="Roboto"/>
+          <w:highlight w:val="none"/>
+          <w:lang w:val="el-GR"/>
+        </w:rPr>
+        <w:t xml:space="preserve">ής ε</w:t>
+      </w:r>
+      <w:r>
+        <w:rPr>
+          <w:rFonts w:ascii="Roboto" w:hAnsi="Roboto" w:cs="Roboto"/>
+          <w:highlight w:val="none"/>
+          <w:lang w:val="el-GR"/>
+        </w:rPr>
+        <w:t xml:space="preserve">ισ</w:t>
+      </w:r>
+      <w:r>
+        <w:rPr>
+          <w:rFonts w:ascii="Roboto" w:hAnsi="Roboto" w:cs="Roboto"/>
+          <w:highlight w:val="none"/>
+          <w:lang w:val="el-GR"/>
+        </w:rPr>
+        <w:t xml:space="preserve">άγει εκπτωτικ</w:t>
+      </w:r>
+      <w:r>
+        <w:rPr>
+          <w:rFonts w:ascii="Roboto" w:hAnsi="Roboto" w:cs="Roboto"/>
+          <w:highlight w:val="none"/>
+          <w:lang w:val="el-GR"/>
+        </w:rPr>
+        <w:t xml:space="preserve">ό κ</w:t>
+      </w:r>
+      <w:r>
+        <w:rPr>
+          <w:rFonts w:ascii="Roboto" w:hAnsi="Roboto" w:cs="Roboto"/>
+          <w:highlight w:val="none"/>
+          <w:lang w:val="el-GR"/>
+        </w:rPr>
+        <w:t xml:space="preserve">ωδικ</w:t>
+      </w:r>
+      <w:r>
+        <w:rPr>
+          <w:rFonts w:ascii="Roboto" w:hAnsi="Roboto" w:cs="Roboto"/>
+          <w:highlight w:val="none"/>
+          <w:lang w:val="el-GR"/>
+        </w:rPr>
+        <w:t xml:space="preserve">ό</w:t>
+      </w:r>
+      <w:r>
+        <w:rPr>
+          <w:rFonts w:ascii="Roboto" w:hAnsi="Roboto" w:cs="Roboto"/>
+          <w:highlight w:val="none"/>
+          <w:lang w:val="el-GR"/>
+        </w:rPr>
+      </w:r>
+      <w:r>
+        <w:rPr>
+          <w:rFonts w:ascii="Roboto" w:hAnsi="Roboto" w:cs="Roboto"/>
+          <w:highlight w:val="none"/>
+        </w:rPr>
+      </w:r>
+      <w:r>
+        <w:rPr>
+          <w:rFonts w:ascii="Roboto" w:hAnsi="Roboto" w:cs="Roboto"/>
+          <w:highlight w:val="none"/>
+          <w:lang w:val="el-GR"/>
+        </w:rPr>
+      </w:r>
+      <w:r>
+        <w:rPr>
+          <w:rFonts w:ascii="Roboto" w:hAnsi="Roboto" w:cs="Roboto"/>
+          <w:highlight w:val="none"/>
+          <w:lang w:val="el-GR"/>
+        </w:rPr>
+        <w:t xml:space="preserve"> μαζ</w:t>
+      </w:r>
+      <w:r>
+        <w:rPr>
+          <w:rFonts w:ascii="Roboto" w:hAnsi="Roboto" w:cs="Roboto"/>
+          <w:highlight w:val="none"/>
+          <w:lang w:val="el-GR"/>
+        </w:rPr>
+        <w:t xml:space="preserve">ί με τα στοιχε</w:t>
+      </w:r>
+      <w:r>
+        <w:rPr>
+          <w:rFonts w:ascii="Roboto" w:hAnsi="Roboto" w:cs="Roboto"/>
+          <w:highlight w:val="none"/>
+          <w:lang w:val="el-GR"/>
+        </w:rPr>
+        <w:t xml:space="preserve">ία πληρωμ</w:t>
+      </w:r>
+      <w:r>
+        <w:rPr>
+          <w:rFonts w:ascii="Roboto" w:hAnsi="Roboto" w:cs="Roboto"/>
+          <w:highlight w:val="none"/>
+          <w:lang w:val="el-GR"/>
+        </w:rPr>
+        <w:t xml:space="preserve">ής.</w:t>
+      </w:r>
+      <w:r>
+        <w:rPr>
+          <w:rFonts w:ascii="Roboto" w:hAnsi="Roboto" w:cs="Roboto"/>
+          <w:highlight w:val="none"/>
+          <w:lang w:val="el-GR"/>
+        </w:rPr>
+      </w:r>
+    </w:p>
+    <w:p>
+      <w:pPr>
+        <w:ind w:left="1701" w:right="0" w:firstLine="0"/>
+        <w:spacing w:before="0" w:after="200" w:line="240" w:lineRule="auto"/>
+        <w:shd w:val="clear" w:color="auto" w:fill="auto"/>
+        <w:rPr>
+          <w:rFonts w:ascii="Roboto" w:hAnsi="Roboto" w:cs="Roboto"/>
+          <w:highlight w:val="none"/>
+          <w:lang w:val="el-GR"/>
+        </w:rPr>
+      </w:pPr>
+      <w:r>
+        <w:rPr>
+          <w:rFonts w:ascii="Roboto" w:hAnsi="Roboto" w:cs="Roboto"/>
+          <w:highlight w:val="none"/>
+          <w:lang w:val="el-GR"/>
+        </w:rPr>
+        <w:t xml:space="preserve">6.α.2 Το σ</w:t>
+      </w:r>
+      <w:r>
+        <w:rPr>
+          <w:rFonts w:ascii="Roboto" w:hAnsi="Roboto" w:cs="Roboto"/>
+          <w:highlight w:val="none"/>
+          <w:lang w:val="el-GR"/>
+        </w:rPr>
+        <w:t xml:space="preserve">ύστημα επικυρ</w:t>
+      </w:r>
+      <w:r>
+        <w:rPr>
+          <w:rFonts w:ascii="Roboto" w:hAnsi="Roboto" w:cs="Roboto"/>
+          <w:highlight w:val="none"/>
+          <w:lang w:val="el-GR"/>
+        </w:rPr>
+        <w:t xml:space="preserve">ώνει την </w:t>
+      </w:r>
+      <w:r>
+        <w:rPr>
+          <w:rFonts w:ascii="Roboto" w:hAnsi="Roboto" w:cs="Roboto"/>
+          <w:highlight w:val="none"/>
+          <w:lang w:val="el-GR"/>
+        </w:rPr>
+        <w:t xml:space="preserve">έκπτωση και τα στοιχε</w:t>
+      </w:r>
+      <w:r>
+        <w:rPr>
+          <w:rFonts w:ascii="Roboto" w:hAnsi="Roboto" w:cs="Roboto"/>
+          <w:highlight w:val="none"/>
+          <w:lang w:val="el-GR"/>
+        </w:rPr>
+        <w:t xml:space="preserve">ία πληρωμ</w:t>
+      </w:r>
+      <w:r>
+        <w:rPr>
+          <w:rFonts w:ascii="Roboto" w:hAnsi="Roboto" w:cs="Roboto"/>
+          <w:highlight w:val="none"/>
+          <w:lang w:val="el-GR"/>
+        </w:rPr>
+        <w:t xml:space="preserve">ής.</w:t>
+      </w:r>
+      <w:r>
+        <w:rPr>
+          <w:rFonts w:ascii="Roboto" w:hAnsi="Roboto" w:cs="Roboto"/>
+          <w:highlight w:val="none"/>
+          <w:lang w:val="el-GR"/>
+        </w:rPr>
+      </w:r>
+    </w:p>
+    <w:p>
+      <w:pPr>
+        <w:ind w:left="1701" w:right="0" w:firstLine="0"/>
+        <w:spacing w:before="0" w:after="200" w:line="240" w:lineRule="auto"/>
+        <w:shd w:val="clear" w:color="auto" w:fill="auto"/>
+        <w:rPr>
+          <w:rFonts w:ascii="Roboto" w:hAnsi="Roboto" w:cs="Roboto"/>
+          <w:highlight w:val="none"/>
+          <w:lang w:val="el-GR"/>
+        </w:rPr>
+      </w:pPr>
+      <w:r>
+        <w:rPr>
+          <w:rFonts w:ascii="Roboto" w:hAnsi="Roboto" w:cs="Roboto"/>
+          <w:highlight w:val="none"/>
+          <w:lang w:val="el-GR"/>
+        </w:rPr>
+        <w:t xml:space="preserve">6.α.2 Το σ</w:t>
+      </w:r>
+      <w:r>
+        <w:rPr>
+          <w:rFonts w:ascii="Roboto" w:hAnsi="Roboto" w:cs="Roboto"/>
+          <w:highlight w:val="none"/>
+          <w:lang w:val="el-GR"/>
+        </w:rPr>
+        <w:t xml:space="preserve">ύστημα χρε</w:t>
+      </w:r>
+      <w:r>
+        <w:rPr>
+          <w:rFonts w:ascii="Roboto" w:hAnsi="Roboto" w:cs="Roboto"/>
+          <w:highlight w:val="none"/>
+          <w:lang w:val="el-GR"/>
+        </w:rPr>
+        <w:t xml:space="preserve">ώ</w:t>
+      </w:r>
+      <w:r>
+        <w:rPr>
+          <w:rFonts w:ascii="Roboto" w:hAnsi="Roboto" w:cs="Roboto"/>
+          <w:highlight w:val="none"/>
+          <w:lang w:val="el-GR"/>
+        </w:rPr>
+        <w:t xml:space="preserve">νει με β</w:t>
+      </w:r>
+      <w:r>
+        <w:rPr>
+          <w:rFonts w:ascii="Roboto" w:hAnsi="Roboto" w:cs="Roboto"/>
+          <w:highlight w:val="none"/>
+          <w:lang w:val="el-GR"/>
+        </w:rPr>
+        <w:t xml:space="preserve">άση την αντ</w:t>
+      </w:r>
+      <w:r>
+        <w:rPr>
+          <w:rFonts w:ascii="Roboto" w:hAnsi="Roboto" w:cs="Roboto"/>
+          <w:highlight w:val="none"/>
+          <w:lang w:val="el-GR"/>
+        </w:rPr>
+        <w:t xml:space="preserve">ίστοιχη </w:t>
+      </w:r>
+      <w:r>
+        <w:rPr>
+          <w:rFonts w:ascii="Roboto" w:hAnsi="Roboto" w:cs="Roboto"/>
+          <w:highlight w:val="none"/>
+          <w:lang w:val="el-GR"/>
+        </w:rPr>
+        <w:t xml:space="preserve">έκπτωση και επιστροφ</w:t>
+      </w:r>
+      <w:r>
+        <w:rPr>
+          <w:rFonts w:ascii="Roboto" w:hAnsi="Roboto" w:cs="Roboto"/>
+          <w:highlight w:val="none"/>
+          <w:lang w:val="el-GR"/>
+        </w:rPr>
+        <w:t xml:space="preserve">ή στο β</w:t>
+      </w:r>
+      <w:r>
+        <w:rPr>
+          <w:rFonts w:ascii="Roboto" w:hAnsi="Roboto" w:cs="Roboto"/>
+          <w:highlight w:val="none"/>
+          <w:lang w:val="el-GR"/>
+        </w:rPr>
+        <w:t xml:space="preserve">ήμα 6.</w:t>
+      </w:r>
+      <w:r>
+        <w:rPr>
+          <w:rFonts w:ascii="Roboto" w:hAnsi="Roboto" w:cs="Roboto"/>
+          <w:highlight w:val="none"/>
+          <w:lang w:val="el-GR"/>
+        </w:rPr>
+      </w:r>
+    </w:p>
+    <w:p>
+      <w:pPr>
+        <w:ind w:left="2125" w:firstLine="0"/>
+        <w:rPr>
+          <w:rFonts w:ascii="Roboto" w:hAnsi="Roboto" w:cs="Roboto"/>
+        </w:rPr>
+      </w:pPr>
+      <w:r>
+        <w:rPr>
+          <w:rFonts w:ascii="Roboto" w:hAnsi="Roboto" w:cs="Roboto"/>
+          <w:b w:val="0"/>
+          <w:bCs w:val="0"/>
+          <w:highlight w:val="none"/>
+          <w:lang w:val="el-GR"/>
+        </w:rPr>
+      </w:r>
+      <w:r>
+        <w:rPr>
+          <w:rFonts w:ascii="Roboto" w:hAnsi="Roboto" w:cs="Roboto"/>
+          <w:b w:val="0"/>
+          <w:bCs w:val="0"/>
+          <w:highlight w:val="none"/>
+          <w:lang w:val="el-GR"/>
         </w:rPr>
       </w:r>
     </w:p>
@@ -945,16 +1373,88 @@
           <w:bCs w:val="0"/>
           <w:lang w:val="el-GR"/>
         </w:rPr>
-        <w:t xml:space="preserve">Ο χρήστης </w:t>
-      </w:r>
-      <w:r>
-        <w:rPr>
-          <w:rFonts w:ascii="Roboto" w:hAnsi="Roboto" w:cs="Roboto"/>
-          <w:b w:val="0"/>
-          <w:bCs w:val="0"/>
-          <w:lang w:val="el-GR"/>
-        </w:rPr>
-        <w:t xml:space="preserve">μέσα από ένα ξεχωριστό button, μπορεί να κάνει αίτηση δημιουργίας μίας εικονικής ξενάγησης.</w:t>
+        <w:t xml:space="preserve">Ο χειριστ</w:t>
+      </w:r>
+      <w:r>
+        <w:rPr>
+          <w:rFonts w:ascii="Roboto" w:hAnsi="Roboto" w:cs="Roboto"/>
+          <w:b w:val="0"/>
+          <w:bCs w:val="0"/>
+          <w:lang w:val="el-GR"/>
+        </w:rPr>
+        <w:t xml:space="preserve">ής</w:t>
+      </w:r>
+      <w:r>
+        <w:rPr>
+          <w:rFonts w:ascii="Roboto" w:hAnsi="Roboto" w:cs="Roboto"/>
+          <w:b w:val="0"/>
+          <w:bCs w:val="0"/>
+          <w:lang w:val="el-GR"/>
+        </w:rPr>
+        <w:t xml:space="preserve"> </w:t>
+      </w:r>
+      <w:r>
+        <w:rPr>
+          <w:rFonts w:ascii="Roboto" w:hAnsi="Roboto" w:cs="Roboto"/>
+          <w:b w:val="0"/>
+          <w:bCs w:val="0"/>
+          <w:lang w:val="el-GR"/>
+        </w:rPr>
+        <w:t xml:space="preserve">μέσα από μ</w:t>
+      </w:r>
+      <w:r>
+        <w:rPr>
+          <w:rFonts w:ascii="Roboto" w:hAnsi="Roboto" w:cs="Roboto"/>
+          <w:b w:val="0"/>
+          <w:bCs w:val="0"/>
+          <w:lang w:val="el-GR"/>
+        </w:rPr>
+        <w:t xml:space="preserve">ία</w:t>
+      </w:r>
+      <w:r>
+        <w:rPr>
+          <w:rFonts w:ascii="Roboto" w:hAnsi="Roboto" w:cs="Roboto"/>
+          <w:b w:val="0"/>
+          <w:bCs w:val="0"/>
+          <w:lang w:val="el-GR"/>
+        </w:rPr>
+        <w:t xml:space="preserve"> ξεχωριστ</w:t>
+      </w:r>
+      <w:r>
+        <w:rPr>
+          <w:rFonts w:ascii="Roboto" w:hAnsi="Roboto" w:cs="Roboto"/>
+          <w:b w:val="0"/>
+          <w:bCs w:val="0"/>
+          <w:lang w:val="el-GR"/>
+        </w:rPr>
+        <w:t xml:space="preserve">ή</w:t>
+      </w:r>
+      <w:r>
+        <w:rPr>
+          <w:rFonts w:ascii="Roboto" w:hAnsi="Roboto" w:cs="Roboto"/>
+          <w:b w:val="0"/>
+          <w:bCs w:val="0"/>
+          <w:lang w:val="el-GR"/>
+        </w:rPr>
+        <w:t xml:space="preserve"> δειπαφ</w:t>
+      </w:r>
+      <w:r>
+        <w:rPr>
+          <w:rFonts w:ascii="Roboto" w:hAnsi="Roboto" w:cs="Roboto"/>
+          <w:b w:val="0"/>
+          <w:bCs w:val="0"/>
+          <w:lang w:val="el-GR"/>
+        </w:rPr>
+        <w:t xml:space="preserve">ή</w:t>
+      </w:r>
+      <w:r>
+        <w:rPr>
+          <w:rFonts w:ascii="Roboto" w:hAnsi="Roboto" w:cs="Roboto"/>
+          <w:b w:val="0"/>
+          <w:bCs w:val="0"/>
+          <w:lang w:val="el-GR"/>
+        </w:rPr>
+        <w:t xml:space="preserve">, μπορεί να κάνει αίτηση δημιουργίας μίας εικονικής ξενάγησης.</w:t>
       </w:r>
       <w:r>
         <w:rPr>
@@ -1000,7 +1500,34 @@
           <w:bCs w:val="0"/>
           <w:lang w:val="el-GR"/>
         </w:rPr>
-        <w:t xml:space="preserve">Ξεναγός ή Μουσείο.</w:t>
+        <w:t xml:space="preserve">Ξεναγός ή Πολιτιστικ</w:t>
+      </w:r>
+      <w:r>
+        <w:rPr>
+          <w:rFonts w:ascii="Roboto" w:hAnsi="Roboto" w:cs="Roboto"/>
+          <w:b w:val="0"/>
+          <w:bCs w:val="0"/>
+          <w:lang w:val="el-GR"/>
+        </w:rPr>
+        <w:t xml:space="preserve">ός οργανισμ</w:t>
+      </w:r>
+      <w:r>
+        <w:rPr>
+          <w:rFonts w:ascii="Roboto" w:hAnsi="Roboto" w:cs="Roboto"/>
+          <w:b w:val="0"/>
+          <w:bCs w:val="0"/>
+          <w:lang w:val="el-GR"/>
+        </w:rPr>
+        <w:t xml:space="preserve">ός</w:t>
+      </w:r>
+      <w:r>
+        <w:rPr>
+          <w:rFonts w:ascii="Roboto" w:hAnsi="Roboto" w:cs="Roboto"/>
+          <w:b w:val="0"/>
+          <w:bCs w:val="0"/>
+          <w:lang w:val="el-GR"/>
+        </w:rPr>
+        <w:t xml:space="preserve">.</w:t>
       </w:r>
       <w:r>
         <w:rPr>
@@ -1166,7 +1693,25 @@
           <w:bCs w:val="0"/>
           <w:lang w:val="el-GR"/>
         </w:rPr>
-        <w:t xml:space="preserve">1. Το σύστημα μεταφέρει τον χρήστη σε ξεχωριστό εργαλείο δημιουργίας εικονικών ξεναγήσεων.</w:t>
+        <w:t xml:space="preserve">1. Το σύστημα μεταφέρει τον χειριστ</w:t>
+      </w:r>
+      <w:r>
+        <w:rPr>
+          <w:rFonts w:ascii="Roboto" w:hAnsi="Roboto" w:cs="Roboto"/>
+          <w:b w:val="0"/>
+          <w:bCs w:val="0"/>
+          <w:lang w:val="el-GR"/>
+        </w:rPr>
+        <w:t xml:space="preserve">ή</w:t>
+      </w:r>
+      <w:r>
+        <w:rPr>
+          <w:rFonts w:ascii="Roboto" w:hAnsi="Roboto" w:cs="Roboto"/>
+          <w:b w:val="0"/>
+          <w:bCs w:val="0"/>
+          <w:lang w:val="el-GR"/>
+        </w:rPr>
+        <w:t xml:space="preserve"> σε ξεχωριστό εργαλείο δημιουργίας εικονικών ξεναγήσεων.</w:t>
       </w:r>
       <w:r>
         <w:rPr>
@@ -1201,7 +1746,25 @@
           <w:bCs w:val="0"/>
           <w:lang w:val="el-GR"/>
         </w:rPr>
-        <w:t xml:space="preserve">2. Το σύστημα ζητά από τον χρήστη να συμπληρώσει τα διαπιστευτήρια του για λόγους ασφάλειας.</w:t>
+        <w:t xml:space="preserve">2. Το σύστημα ζητά από τον χειριστ</w:t>
+      </w:r>
+      <w:r>
+        <w:rPr>
+          <w:rFonts w:ascii="Roboto" w:hAnsi="Roboto" w:cs="Roboto"/>
+          <w:b w:val="0"/>
+          <w:bCs w:val="0"/>
+          <w:lang w:val="el-GR"/>
+        </w:rPr>
+        <w:t xml:space="preserve">ή</w:t>
+      </w:r>
+      <w:r>
+        <w:rPr>
+          <w:rFonts w:ascii="Roboto" w:hAnsi="Roboto" w:cs="Roboto"/>
+          <w:b w:val="0"/>
+          <w:bCs w:val="0"/>
+          <w:lang w:val="el-GR"/>
+        </w:rPr>
+        <w:t xml:space="preserve"> να συμπληρώσει τα διαπιστευτήρια του για λόγους ασφάλειας.</w:t>
       </w:r>
       <w:r>
         <w:rPr>
@@ -1271,7 +1834,61 @@
           <w:bCs w:val="0"/>
           <w:lang w:val="el-GR"/>
         </w:rPr>
-        <w:t xml:space="preserve">4. Ο χρήστης επιλέγει μέσω μίας γραφικής διεπαφής το template της εικονικής του ξενάγησης.</w:t>
+        <w:t xml:space="preserve">4. Ο χειριστ</w:t>
+      </w:r>
+      <w:r>
+        <w:rPr>
+          <w:rFonts w:ascii="Roboto" w:hAnsi="Roboto" w:cs="Roboto"/>
+          <w:b w:val="0"/>
+          <w:bCs w:val="0"/>
+          <w:lang w:val="el-GR"/>
+        </w:rPr>
+        <w:t xml:space="preserve">ής</w:t>
+      </w:r>
+      <w:r>
+        <w:rPr>
+          <w:rFonts w:ascii="Roboto" w:hAnsi="Roboto" w:cs="Roboto"/>
+          <w:b w:val="0"/>
+          <w:bCs w:val="0"/>
+          <w:lang w:val="el-GR"/>
+        </w:rPr>
+        <w:t xml:space="preserve"> επιλέγει </w:t>
+      </w:r>
+      <w:r>
+        <w:rPr>
+          <w:rFonts w:ascii="Roboto" w:hAnsi="Roboto" w:cs="Roboto"/>
+          <w:b w:val="0"/>
+          <w:bCs w:val="0"/>
+          <w:lang w:val="el-GR"/>
+        </w:rPr>
+        <w:t xml:space="preserve">ένα απ</w:t>
+      </w:r>
+      <w:r>
+        <w:rPr>
+          <w:rFonts w:ascii="Roboto" w:hAnsi="Roboto" w:cs="Roboto"/>
+          <w:b w:val="0"/>
+          <w:bCs w:val="0"/>
+          <w:lang w:val="el-GR"/>
+        </w:rPr>
+        <w:t xml:space="preserve">ό διαθ</w:t>
+      </w:r>
+      <w:r>
+        <w:rPr>
+          <w:rFonts w:ascii="Roboto" w:hAnsi="Roboto" w:cs="Roboto"/>
+          <w:b w:val="0"/>
+          <w:bCs w:val="0"/>
+          <w:lang w:val="el-GR"/>
+        </w:rPr>
+        <w:t xml:space="preserve">έσιμα</w:t>
+      </w:r>
+      <w:r>
+        <w:rPr>
+          <w:rFonts w:ascii="Roboto" w:hAnsi="Roboto" w:cs="Roboto"/>
+          <w:b w:val="0"/>
+          <w:bCs w:val="0"/>
+          <w:lang w:val="el-GR"/>
+        </w:rPr>
+        <w:t xml:space="preserve"> template για την εικονική του ξενάγηση.</w:t>
       </w:r>
       <w:r>
         <w:rPr>
@@ -1306,7 +1923,25 @@
           <w:bCs w:val="0"/>
           <w:lang w:val="el-GR"/>
         </w:rPr>
-        <w:t xml:space="preserve">5. Σε κάθε “Σελίδα” της εικονικής του ξενάγησης ο χρήστης συμπληρώνει κείμενο ή ανεβάζει πολυμέσα.</w:t>
+        <w:t xml:space="preserve">5. Σε κάθε “Σελίδα” της εικονικής του ξενάγησης ο χειριστ</w:t>
+      </w:r>
+      <w:r>
+        <w:rPr>
+          <w:rFonts w:ascii="Roboto" w:hAnsi="Roboto" w:cs="Roboto"/>
+          <w:b w:val="0"/>
+          <w:bCs w:val="0"/>
+          <w:lang w:val="el-GR"/>
+        </w:rPr>
+        <w:t xml:space="preserve">ής</w:t>
+      </w:r>
+      <w:r>
+        <w:rPr>
+          <w:rFonts w:ascii="Roboto" w:hAnsi="Roboto" w:cs="Roboto"/>
+          <w:b w:val="0"/>
+          <w:bCs w:val="0"/>
+          <w:lang w:val="el-GR"/>
+        </w:rPr>
+        <w:t xml:space="preserve"> συμπληρώνει κείμενο ή ανεβάζει πολυμέσα.</w:t>
       </w:r>
       <w:r>
         <w:rPr>
@@ -1376,7 +2011,25 @@
           <w:bCs w:val="0"/>
           <w:lang w:val="el-GR"/>
         </w:rPr>
-        <w:t xml:space="preserve">7. Το σύστημα ζητάει από τον χρήστη εάν επιθυμεί να αναρτήσει δημόσια την συγκεκριμένη ξενάγηση.</w:t>
+        <w:t xml:space="preserve">7. Το σύστημα ζητάει από τον χειριστ</w:t>
+      </w:r>
+      <w:r>
+        <w:rPr>
+          <w:rFonts w:ascii="Roboto" w:hAnsi="Roboto" w:cs="Roboto"/>
+          <w:b w:val="0"/>
+          <w:bCs w:val="0"/>
+          <w:lang w:val="el-GR"/>
+        </w:rPr>
+        <w:t xml:space="preserve">ή</w:t>
+      </w:r>
+      <w:r>
+        <w:rPr>
+          <w:rFonts w:ascii="Roboto" w:hAnsi="Roboto" w:cs="Roboto"/>
+          <w:b w:val="0"/>
+          <w:bCs w:val="0"/>
+          <w:lang w:val="el-GR"/>
+        </w:rPr>
+        <w:t xml:space="preserve"> εάν επιθυμεί να αναρτήσει δημόσια την συγκεκριμένη ξενάγηση.</w:t>
       </w:r>
       <w:r>
         <w:rPr>
@@ -1411,7 +2064,25 @@
           <w:bCs w:val="0"/>
           <w:lang w:val="el-GR"/>
         </w:rPr>
-        <w:t xml:space="preserve">8. Ο χρήστης αποδέχεται την ανάρτηση της παρουσίασης.</w:t>
+        <w:t xml:space="preserve">8. Ο χειριστ</w:t>
+      </w:r>
+      <w:r>
+        <w:rPr>
+          <w:rFonts w:ascii="Roboto" w:hAnsi="Roboto" w:cs="Roboto"/>
+          <w:b w:val="0"/>
+          <w:bCs w:val="0"/>
+          <w:lang w:val="el-GR"/>
+        </w:rPr>
+        <w:t xml:space="preserve">ής</w:t>
+      </w:r>
+      <w:r>
+        <w:rPr>
+          <w:rFonts w:ascii="Roboto" w:hAnsi="Roboto" w:cs="Roboto"/>
+          <w:b w:val="0"/>
+          <w:bCs w:val="0"/>
+          <w:lang w:val="el-GR"/>
+        </w:rPr>
+        <w:t xml:space="preserve"> αποδέχεται την ανάρτηση της παρουσίασης.</w:t>
       </w:r>
       <w:r>
         <w:rPr>
@@ -1446,7 +2117,25 @@
           <w:bCs w:val="0"/>
           <w:lang w:val="el-GR"/>
         </w:rPr>
-        <w:t xml:space="preserve">9. Ο χρήστης συμπληρώνει το ποσό πληρωμής, τον λογαριασμό κατάθεσης, τον τίτλο και το summary.</w:t>
+        <w:t xml:space="preserve">9. Ο χειριστ</w:t>
+      </w:r>
+      <w:r>
+        <w:rPr>
+          <w:rFonts w:ascii="Roboto" w:hAnsi="Roboto" w:cs="Roboto"/>
+          <w:b w:val="0"/>
+          <w:bCs w:val="0"/>
+          <w:lang w:val="el-GR"/>
+        </w:rPr>
+        <w:t xml:space="preserve">ής</w:t>
+      </w:r>
+      <w:r>
+        <w:rPr>
+          <w:rFonts w:ascii="Roboto" w:hAnsi="Roboto" w:cs="Roboto"/>
+          <w:b w:val="0"/>
+          <w:bCs w:val="0"/>
+          <w:lang w:val="el-GR"/>
+        </w:rPr>
+        <w:t xml:space="preserve"> συμπληρώνει το ποσό πληρωμής, τον λογαριασμό κατάθεσης, τον τίτλο και το summary.</w:t>
       </w:r>
       <w:r>
         <w:rPr>
@@ -1543,25 +2232,34 @@
           <w:bCs w:val="0"/>
           <w:lang w:val="el-GR"/>
         </w:rPr>
-        <w:t xml:space="preserve">Στο παρουσιαζ</w:t>
-      </w:r>
-      <w:r>
-        <w:rPr>
-          <w:rFonts w:ascii="Roboto" w:hAnsi="Roboto" w:cs="Roboto"/>
-          <w:b w:val="0"/>
-          <w:bCs w:val="0"/>
-          <w:lang w:val="el-GR"/>
-        </w:rPr>
-        <w:t xml:space="preserve">όμενο prompt ο χρ</w:t>
-      </w:r>
-      <w:r>
-        <w:rPr>
-          <w:rFonts w:ascii="Roboto" w:hAnsi="Roboto" w:cs="Roboto"/>
-          <w:b w:val="0"/>
-          <w:bCs w:val="0"/>
-          <w:lang w:val="el-GR"/>
-        </w:rPr>
-        <w:t xml:space="preserve">ήστης εισ</w:t>
+        <w:t xml:space="preserve">Ο </w:t>
+      </w:r>
+      <w:r>
+        <w:rPr>
+          <w:rFonts w:ascii="Roboto" w:hAnsi="Roboto" w:cs="Roboto"/>
+          <w:b w:val="0"/>
+          <w:bCs w:val="0"/>
+          <w:lang w:val="el-GR"/>
+        </w:rPr>
+        <w:t xml:space="preserve">χειριστ</w:t>
+      </w:r>
+      <w:r>
+        <w:rPr>
+          <w:rFonts w:ascii="Roboto" w:hAnsi="Roboto" w:cs="Roboto"/>
+          <w:b w:val="0"/>
+          <w:bCs w:val="0"/>
+          <w:lang w:val="el-GR"/>
+        </w:rPr>
+        <w:t xml:space="preserve">ής </w:t>
+      </w:r>
+      <w:r>
+        <w:rPr>
+          <w:rFonts w:ascii="Roboto" w:hAnsi="Roboto" w:cs="Roboto"/>
+          <w:b w:val="0"/>
+          <w:bCs w:val="0"/>
+          <w:lang w:val="el-GR"/>
+        </w:rPr>
+        <w:t xml:space="preserve">εισ</w:t>
       </w:r>
       <w:r>
         <w:rPr>
@@ -1734,7 +2432,63 @@
           <w:bCs w:val="0"/>
           <w:lang w:val="el-GR"/>
         </w:rPr>
-        <w:t xml:space="preserve">12. Το σύστημα αποθηκεύει την εικονική ξενάγηση.</w:t>
+        <w:t xml:space="preserve">12. Το σύστημα αποθηκεύει την εικονική ξενάγηση και </w:t>
+      </w:r>
+      <w:r>
+        <w:rPr>
+          <w:rFonts w:ascii="Roboto" w:hAnsi="Roboto" w:cs="Roboto"/>
+        </w:rPr>
+      </w:r>
+      <w:r>
+        <w:rPr>
+          <w:rFonts w:ascii="Roboto" w:hAnsi="Roboto" w:cs="Roboto"/>
+          <w:b w:val="0"/>
+          <w:bCs w:val="0"/>
+          <w:lang w:val="el-GR"/>
+        </w:rPr>
+        <w:t xml:space="preserve">δημιουργεί καινούργιο entry στην λίστα ξεναγήσεων.</w:t>
+      </w:r>
+      <w:r>
+        <w:rPr>
+          <w:rFonts w:ascii="Roboto" w:hAnsi="Roboto" w:cs="Roboto"/>
+          <w:b/>
+          <w:bCs/>
+          <w:lang w:val="el-GR"/>
+        </w:rPr>
+      </w:r>
+      <w:r>
+        <w:rPr>
+          <w:rFonts w:ascii="Roboto" w:hAnsi="Roboto" w:cs="Roboto"/>
+        </w:rPr>
+      </w:r>
+      <w:r>
+        <w:rPr>
+          <w:rFonts w:ascii="Roboto" w:hAnsi="Roboto" w:cs="Roboto"/>
+          <w:b w:val="0"/>
+          <w:bCs w:val="0"/>
+        </w:rPr>
+      </w:r>
+    </w:p>
+    <w:p>
+      <w:pPr>
+        <w:pStyle w:val="617"/>
+        <w:ind w:left="1080" w:right="0" w:firstLine="0"/>
+        <w:spacing w:before="0" w:after="0"/>
+        <w:shd w:val="clear" w:color="auto" w:fill="auto"/>
+        <w:rPr>
+          <w:rFonts w:ascii="Roboto" w:hAnsi="Roboto" w:cs="Roboto"/>
+          <w:b w:val="0"/>
+          <w:bCs w:val="0"/>
+        </w:rPr>
+      </w:pPr>
+      <w:r>
+        <w:rPr>
+          <w:rFonts w:ascii="Roboto" w:hAnsi="Roboto" w:cs="Roboto"/>
+          <w:b/>
+          <w:bCs/>
+          <w:lang w:val="el-GR"/>
+        </w:rPr>
+        <w:t xml:space="preserve">b. Εναλλακτική ροή 1 ( Εσφαλμένα διαπιστευτήρια )</w:t>
       </w:r>
       <w:r>
         <w:rPr>
@@ -1769,7 +2523,42 @@
           <w:bCs w:val="0"/>
           <w:lang w:val="el-GR"/>
         </w:rPr>
-        <w:t xml:space="preserve">13. Το σύστημα δημιουργεί καινούργιο entry στην λίστα ξεναγήσεων.</w:t>
+        <w:t xml:space="preserve">3.α.1. Αποτυχία σύνδεσης και επιστροφή στο βήμα 2.</w:t>
+      </w:r>
+      <w:r>
+        <w:rPr>
+          <w:rFonts w:ascii="Roboto" w:hAnsi="Roboto" w:cs="Roboto"/>
+          <w:b/>
+          <w:bCs/>
+          <w:lang w:val="el-GR"/>
+        </w:rPr>
+      </w:r>
+      <w:r>
+        <w:rPr>
+          <w:rFonts w:ascii="Roboto" w:hAnsi="Roboto" w:cs="Roboto"/>
+        </w:rPr>
+      </w:r>
+    </w:p>
+    <w:p>
+      <w:pPr>
+        <w:pStyle w:val="617"/>
+        <w:ind w:left="1080" w:right="0" w:firstLine="0"/>
+        <w:spacing w:before="0" w:after="0"/>
+        <w:shd w:val="clear" w:color="auto" w:fill="auto"/>
+        <w:rPr>
+          <w:rFonts w:ascii="Roboto" w:hAnsi="Roboto" w:cs="Roboto"/>
+          <w:b w:val="0"/>
+          <w:bCs w:val="0"/>
+        </w:rPr>
+      </w:pPr>
+      <w:r>
+        <w:rPr>
+          <w:rFonts w:ascii="Roboto" w:hAnsi="Roboto" w:cs="Roboto"/>
+          <w:b/>
+          <w:bCs/>
+          <w:lang w:val="el-GR"/>
+        </w:rPr>
+        <w:t xml:space="preserve">c. Εναλλακτική ροή 2 ( Ανέβασμα καινούργιου template )</w:t>
       </w:r>
       <w:r>
         <w:rPr>
@@ -1804,7 +2593,60 @@
           <w:bCs w:val="0"/>
           <w:lang w:val="el-GR"/>
         </w:rPr>
-        <w:t xml:space="preserve">14. Ο χρήστης επιστρέφει στην αρχική οθόνη.</w:t>
+        <w:t xml:space="preserve">4.α.4. </w:t>
+      </w:r>
+      <w:r>
+        <w:rPr>
+          <w:rFonts w:ascii="Roboto" w:hAnsi="Roboto" w:cs="Roboto"/>
+          <w:b w:val="0"/>
+          <w:bCs w:val="0"/>
+          <w:lang w:val="el-GR"/>
+        </w:rPr>
+        <w:t xml:space="preserve">Το</w:t>
+      </w:r>
+      <w:r>
+        <w:rPr>
+          <w:rFonts w:ascii="Roboto" w:hAnsi="Roboto" w:cs="Roboto"/>
+          <w:b w:val="0"/>
+          <w:bCs w:val="0"/>
+          <w:lang w:val="el-GR"/>
+        </w:rPr>
+        <w:t xml:space="preserve"> σύστημα ζητάει από τον χρήστη να αναρτήσει το δικό του template.</w:t>
+      </w:r>
+      <w:r>
+        <w:rPr>
+          <w:rFonts w:ascii="Roboto" w:hAnsi="Roboto" w:cs="Roboto"/>
+          <w:b/>
+          <w:bCs/>
+          <w:lang w:val="el-GR"/>
+        </w:rPr>
+      </w:r>
+      <w:r>
+        <w:rPr>
+          <w:rFonts w:ascii="Roboto" w:hAnsi="Roboto" w:cs="Roboto"/>
+        </w:rPr>
+      </w:r>
+    </w:p>
+    <w:p>
+      <w:pPr>
+        <w:pStyle w:val="617"/>
+        <w:ind w:left="1800" w:right="0" w:firstLine="0"/>
+        <w:spacing w:before="0" w:after="0"/>
+        <w:shd w:val="clear" w:color="auto" w:fill="auto"/>
+        <w:rPr>
+          <w:rFonts w:ascii="Roboto" w:hAnsi="Roboto" w:cs="Roboto"/>
+          <w:b w:val="0"/>
+          <w:bCs w:val="0"/>
+        </w:rPr>
+      </w:pPr>
+      <w:r>
+        <w:rPr>
+          <w:rFonts w:ascii="Roboto" w:hAnsi="Roboto" w:cs="Roboto"/>
+          <w:b w:val="0"/>
+          <w:bCs w:val="0"/>
+          <w:lang w:val="el-GR"/>
+        </w:rPr>
+        <w:t xml:space="preserve">4.α.5. Ο χρήστης επιλέγει το αρχείο που επιθυμεί να αναρτήσει και επιστροφή στο βήμα 5.</w:t>
       </w:r>
       <w:r>
         <w:rPr>
@@ -1828,19 +2670,10 @@
         <w:shd w:val="clear" w:color="auto" w:fill="auto"/>
         <w:rPr>
           <w:rFonts w:ascii="Roboto" w:hAnsi="Roboto" w:cs="Roboto"/>
-          <w:b w:val="0"/>
-          <w:bCs w:val="0"/>
-        </w:rPr>
-      </w:pPr>
-      <w:r>
-        <w:rPr>
-          <w:rFonts w:ascii="Roboto" w:hAnsi="Roboto" w:cs="Roboto"/>
           <w:b/>
           <w:bCs/>
-          <w:lang w:val="el-GR"/>
-        </w:rPr>
-        <w:t xml:space="preserve">b. Εναλλακτική ροή 1 ( Εσφαλμένα διαπιστευτήρια )</w:t>
-      </w:r>
+        </w:rPr>
+      </w:pPr>
       <w:r>
         <w:rPr>
           <w:rFonts w:ascii="Roboto" w:hAnsi="Roboto" w:cs="Roboto"/>
@@ -1848,10 +2681,21 @@
           <w:bCs/>
           <w:lang w:val="el-GR"/>
         </w:rPr>
-      </w:r>
-      <w:r>
-        <w:rPr>
-          <w:rFonts w:ascii="Roboto" w:hAnsi="Roboto" w:cs="Roboto"/>
+        <w:t xml:space="preserve">d. Εναλλακτική ροή 3 ( Ανέβασμα εικονικής παρουσίασης )</w:t>
+      </w:r>
+      <w:r>
+        <w:rPr>
+          <w:rFonts w:ascii="Roboto" w:hAnsi="Roboto" w:cs="Roboto"/>
+          <w:b/>
+          <w:bCs/>
+          <w:lang w:val="el-GR"/>
+        </w:rPr>
+      </w:r>
+      <w:r>
+        <w:rPr>
+          <w:rFonts w:ascii="Roboto" w:hAnsi="Roboto" w:cs="Roboto"/>
+          <w:b/>
+          <w:bCs/>
         </w:rPr>
       </w:r>
     </w:p>
@@ -1874,7 +2718,60 @@
           <w:bCs w:val="0"/>
           <w:lang w:val="el-GR"/>
         </w:rPr>
-        <w:t xml:space="preserve">3. Αποτυχία σύνδεσης και επιστροφή στο βήμα 2.</w:t>
+        <w:t xml:space="preserve">4.β.4. </w:t>
+      </w:r>
+      <w:r>
+        <w:rPr>
+          <w:rFonts w:ascii="Roboto" w:hAnsi="Roboto" w:cs="Roboto"/>
+          <w:b w:val="0"/>
+          <w:bCs w:val="0"/>
+          <w:lang w:val="el-GR"/>
+        </w:rPr>
+        <w:t xml:space="preserve">Το</w:t>
+      </w:r>
+      <w:r>
+        <w:rPr>
+          <w:rFonts w:ascii="Roboto" w:hAnsi="Roboto" w:cs="Roboto"/>
+          <w:b w:val="0"/>
+          <w:bCs w:val="0"/>
+          <w:lang w:val="el-GR"/>
+        </w:rPr>
+        <w:t xml:space="preserve"> σύστημα ζητάει από τον χρήστη να αναρτήσει την εικονική του παρουσίαση.</w:t>
+      </w:r>
+      <w:r>
+        <w:rPr>
+          <w:rFonts w:ascii="Roboto" w:hAnsi="Roboto" w:cs="Roboto"/>
+          <w:b/>
+          <w:bCs/>
+          <w:lang w:val="el-GR"/>
+        </w:rPr>
+      </w:r>
+      <w:r>
+        <w:rPr>
+          <w:rFonts w:ascii="Roboto" w:hAnsi="Roboto" w:cs="Roboto"/>
+        </w:rPr>
+      </w:r>
+    </w:p>
+    <w:p>
+      <w:pPr>
+        <w:pStyle w:val="617"/>
+        <w:ind w:left="1800" w:right="0" w:firstLine="0"/>
+        <w:spacing w:before="0" w:after="0"/>
+        <w:shd w:val="clear" w:color="auto" w:fill="auto"/>
+        <w:rPr>
+          <w:rFonts w:ascii="Roboto" w:hAnsi="Roboto" w:cs="Roboto"/>
+          <w:b w:val="0"/>
+          <w:bCs w:val="0"/>
+        </w:rPr>
+      </w:pPr>
+      <w:r>
+        <w:rPr>
+          <w:rFonts w:ascii="Roboto" w:hAnsi="Roboto" w:cs="Roboto"/>
+          <w:b w:val="0"/>
+          <w:bCs w:val="0"/>
+          <w:lang w:val="el-GR"/>
+        </w:rPr>
+        <w:t xml:space="preserve">4.β.5. Ο χρήστης επιλέγει το αρχείο που επιθυμεί να αναρτήσει και επιστροφή στο βήμα 8.</w:t>
       </w:r>
       <w:r>
         <w:rPr>
@@ -1898,19 +2795,10 @@
         <w:shd w:val="clear" w:color="auto" w:fill="auto"/>
         <w:rPr>
           <w:rFonts w:ascii="Roboto" w:hAnsi="Roboto" w:cs="Roboto"/>
-          <w:b w:val="0"/>
-          <w:bCs w:val="0"/>
-        </w:rPr>
-      </w:pPr>
-      <w:r>
-        <w:rPr>
-          <w:rFonts w:ascii="Roboto" w:hAnsi="Roboto" w:cs="Roboto"/>
           <w:b/>
           <w:bCs/>
-          <w:lang w:val="el-GR"/>
-        </w:rPr>
-        <w:t xml:space="preserve">c. Εναλλακτική ροή 2.1 ( Ανέβασμα καινούργιου template )</w:t>
-      </w:r>
+        </w:rPr>
+      </w:pPr>
       <w:r>
         <w:rPr>
           <w:rFonts w:ascii="Roboto" w:hAnsi="Roboto" w:cs="Roboto"/>
@@ -1918,10 +2806,21 @@
           <w:bCs/>
           <w:lang w:val="el-GR"/>
         </w:rPr>
-      </w:r>
-      <w:r>
-        <w:rPr>
-          <w:rFonts w:ascii="Roboto" w:hAnsi="Roboto" w:cs="Roboto"/>
+        <w:t xml:space="preserve">e. Εναλλακτική ροή 4 ( Αποθήκευση παρουσίασης )</w:t>
+      </w:r>
+      <w:r>
+        <w:rPr>
+          <w:rFonts w:ascii="Roboto" w:hAnsi="Roboto" w:cs="Roboto"/>
+          <w:b/>
+          <w:bCs/>
+          <w:lang w:val="el-GR"/>
+        </w:rPr>
+      </w:r>
+      <w:r>
+        <w:rPr>
+          <w:rFonts w:ascii="Roboto" w:hAnsi="Roboto" w:cs="Roboto"/>
+          <w:b/>
+          <w:bCs/>
         </w:rPr>
       </w:r>
     </w:p>
@@ -1944,7 +2843,7 @@
           <w:bCs w:val="0"/>
           <w:lang w:val="el-GR"/>
         </w:rPr>
-        <w:t xml:space="preserve">4.α.4. Το σύστημα ανοίγει τον προεπιλεγμένο file explorer.</w:t>
+        <w:t xml:space="preserve">7. Ο χρήστης αρνείται την δημόσια ανάρτηση της ξενάγησης.</w:t>
       </w:r>
       <w:r>
         <w:rPr>
@@ -1957,6 +2856,26 @@
       <w:r>
         <w:rPr>
           <w:rFonts w:ascii="Roboto" w:hAnsi="Roboto" w:cs="Roboto"/>
+        </w:rPr>
+      </w:r>
+      <w:r>
+        <w:rPr>
+          <w:rFonts w:ascii="Roboto" w:hAnsi="Roboto" w:cs="Roboto"/>
+          <w:b w:val="0"/>
+          <w:bCs w:val="0"/>
+          <w:lang w:val="el-GR"/>
+        </w:rPr>
+      </w:r>
+      <w:r>
+        <w:rPr>
+          <w:rFonts w:ascii="Roboto" w:hAnsi="Roboto" w:cs="Roboto"/>
+        </w:rPr>
+      </w:r>
+      <w:r>
+        <w:rPr>
+          <w:rFonts w:ascii="Roboto" w:hAnsi="Roboto" w:cs="Roboto"/>
+          <w:b w:val="0"/>
+          <w:bCs w:val="0"/>
         </w:rPr>
       </w:r>
     </w:p>
@@ -1970,6 +2889,8 @@
           <w:rFonts w:ascii="Roboto" w:hAnsi="Roboto" w:cs="Roboto"/>
           <w:b w:val="0"/>
           <w:bCs w:val="0"/>
+          <w:highlight w:val="none"/>
+          <w:lang w:val="el-GR"/>
         </w:rPr>
       </w:pPr>
       <w:r>
@@ -1979,453 +2900,9 @@
           <w:bCs w:val="0"/>
           <w:lang w:val="el-GR"/>
         </w:rPr>
-        <w:t xml:space="preserve">4.α.5. </w:t>
-      </w:r>
-      <w:r>
-        <w:rPr>
-          <w:rFonts w:ascii="Roboto" w:hAnsi="Roboto" w:cs="Roboto"/>
-          <w:b w:val="0"/>
-          <w:bCs w:val="0"/>
-          <w:lang w:val="el-GR"/>
-        </w:rPr>
-        <w:t xml:space="preserve">Το</w:t>
-      </w:r>
-      <w:r>
-        <w:rPr>
-          <w:rFonts w:ascii="Roboto" w:hAnsi="Roboto" w:cs="Roboto"/>
-          <w:b w:val="0"/>
-          <w:bCs w:val="0"/>
-          <w:lang w:val="el-GR"/>
-        </w:rPr>
-        <w:t xml:space="preserve"> σύστημα ζητάει από τον χρήστη να αναρτήσει το δικό του template.</w:t>
-      </w:r>
-      <w:r>
-        <w:rPr>
-          <w:rFonts w:ascii="Roboto" w:hAnsi="Roboto" w:cs="Roboto"/>
-          <w:b/>
-          <w:bCs/>
-          <w:lang w:val="el-GR"/>
-        </w:rPr>
-      </w:r>
-      <w:r>
-        <w:rPr>
-          <w:rFonts w:ascii="Roboto" w:hAnsi="Roboto" w:cs="Roboto"/>
-        </w:rPr>
-      </w:r>
-    </w:p>
-    <w:p>
-      <w:pPr>
-        <w:pStyle w:val="617"/>
-        <w:ind w:left="1800" w:right="0" w:firstLine="0"/>
-        <w:spacing w:before="0" w:after="0"/>
-        <w:shd w:val="clear" w:color="auto" w:fill="auto"/>
-        <w:rPr>
-          <w:rFonts w:ascii="Roboto" w:hAnsi="Roboto" w:cs="Roboto"/>
-          <w:b w:val="0"/>
-          <w:bCs w:val="0"/>
-        </w:rPr>
-      </w:pPr>
-      <w:r>
-        <w:rPr>
-          <w:rFonts w:ascii="Roboto" w:hAnsi="Roboto" w:cs="Roboto"/>
-          <w:b w:val="0"/>
-          <w:bCs w:val="0"/>
-          <w:lang w:val="el-GR"/>
-        </w:rPr>
-        <w:t xml:space="preserve">4.α.6. Ο χρήστης επιλέγει το αρχείο που επιθυμεί να αναρτήσει και επιστροφή στο βήμα 5.</w:t>
-      </w:r>
-      <w:r>
-        <w:rPr>
-          <w:rFonts w:ascii="Roboto" w:hAnsi="Roboto" w:cs="Roboto"/>
-          <w:b/>
-          <w:bCs/>
-          <w:lang w:val="el-GR"/>
-        </w:rPr>
-      </w:r>
-      <w:r>
-        <w:rPr>
-          <w:rFonts w:ascii="Roboto" w:hAnsi="Roboto" w:cs="Roboto"/>
-        </w:rPr>
-      </w:r>
-    </w:p>
-    <w:p>
-      <w:pPr>
-        <w:pStyle w:val="617"/>
-        <w:ind w:left="1080" w:right="0" w:firstLine="0"/>
-        <w:spacing w:before="0" w:after="0"/>
-        <w:shd w:val="clear" w:color="auto" w:fill="auto"/>
-        <w:rPr>
-          <w:rFonts w:ascii="Roboto" w:hAnsi="Roboto" w:cs="Roboto"/>
-          <w:b/>
-          <w:bCs/>
-        </w:rPr>
-      </w:pPr>
-      <w:r>
-        <w:rPr>
-          <w:rFonts w:ascii="Roboto" w:hAnsi="Roboto" w:cs="Roboto"/>
-          <w:b/>
-          <w:bCs/>
-          <w:lang w:val="el-GR"/>
-        </w:rPr>
-        <w:t xml:space="preserve">d. Εναλλακτική ροή 2.2 ( Ανέβασμα εικονικής παρουσίασης )</w:t>
-      </w:r>
-      <w:r>
-        <w:rPr>
-          <w:rFonts w:ascii="Roboto" w:hAnsi="Roboto" w:cs="Roboto"/>
-          <w:b/>
-          <w:bCs/>
-          <w:lang w:val="el-GR"/>
-        </w:rPr>
-      </w:r>
-      <w:r>
-        <w:rPr>
-          <w:rFonts w:ascii="Roboto" w:hAnsi="Roboto" w:cs="Roboto"/>
-          <w:b/>
-          <w:bCs/>
-        </w:rPr>
-      </w:r>
-    </w:p>
-    <w:p>
-      <w:pPr>
-        <w:pStyle w:val="617"/>
-        <w:ind w:left="1800" w:right="0" w:firstLine="0"/>
-        <w:spacing w:before="0" w:after="0"/>
-        <w:shd w:val="clear" w:color="auto" w:fill="auto"/>
-        <w:rPr>
-          <w:rFonts w:ascii="Roboto" w:hAnsi="Roboto" w:cs="Roboto"/>
-          <w:b w:val="0"/>
-          <w:bCs w:val="0"/>
-        </w:rPr>
-      </w:pPr>
-      <w:r>
-        <w:rPr>
-          <w:rFonts w:ascii="Roboto" w:hAnsi="Roboto" w:cs="Roboto"/>
-          <w:b w:val="0"/>
-          <w:bCs w:val="0"/>
-          <w:lang w:val="el-GR"/>
-        </w:rPr>
-        <w:t xml:space="preserve">4.β.4. Το σύστημα ανοίγει τον προεπιλεγμένο file explorer.</w:t>
-      </w:r>
-      <w:r>
-        <w:rPr>
-          <w:rFonts w:ascii="Roboto" w:hAnsi="Roboto" w:cs="Roboto"/>
-          <w:b/>
-          <w:bCs/>
-          <w:lang w:val="el-GR"/>
-        </w:rPr>
-      </w:r>
-      <w:r>
-        <w:rPr>
-          <w:rFonts w:ascii="Roboto" w:hAnsi="Roboto" w:cs="Roboto"/>
-        </w:rPr>
-      </w:r>
-    </w:p>
-    <w:p>
-      <w:pPr>
-        <w:pStyle w:val="617"/>
-        <w:ind w:left="1800" w:right="0" w:firstLine="0"/>
-        <w:spacing w:before="0" w:after="0"/>
-        <w:shd w:val="clear" w:color="auto" w:fill="auto"/>
-        <w:rPr>
-          <w:rFonts w:ascii="Roboto" w:hAnsi="Roboto" w:cs="Roboto"/>
-          <w:b w:val="0"/>
-          <w:bCs w:val="0"/>
-        </w:rPr>
-      </w:pPr>
-      <w:r>
-        <w:rPr>
-          <w:rFonts w:ascii="Roboto" w:hAnsi="Roboto" w:cs="Roboto"/>
-          <w:b w:val="0"/>
-          <w:bCs w:val="0"/>
-          <w:lang w:val="el-GR"/>
-        </w:rPr>
-        <w:t xml:space="preserve">4.β.5. </w:t>
-      </w:r>
-      <w:r>
-        <w:rPr>
-          <w:rFonts w:ascii="Roboto" w:hAnsi="Roboto" w:cs="Roboto"/>
-          <w:b w:val="0"/>
-          <w:bCs w:val="0"/>
-          <w:lang w:val="el-GR"/>
-        </w:rPr>
-        <w:t xml:space="preserve">Το</w:t>
-      </w:r>
-      <w:r>
-        <w:rPr>
-          <w:rFonts w:ascii="Roboto" w:hAnsi="Roboto" w:cs="Roboto"/>
-          <w:b w:val="0"/>
-          <w:bCs w:val="0"/>
-          <w:lang w:val="el-GR"/>
-        </w:rPr>
-        <w:t xml:space="preserve"> σύστημα ζητάει από τον χρήστη να αναρτήσει την εικονική του παρουσίαση.</w:t>
-      </w:r>
-      <w:r>
-        <w:rPr>
-          <w:rFonts w:ascii="Roboto" w:hAnsi="Roboto" w:cs="Roboto"/>
-          <w:b/>
-          <w:bCs/>
-          <w:lang w:val="el-GR"/>
-        </w:rPr>
-      </w:r>
-      <w:r>
-        <w:rPr>
-          <w:rFonts w:ascii="Roboto" w:hAnsi="Roboto" w:cs="Roboto"/>
-        </w:rPr>
-      </w:r>
-    </w:p>
-    <w:p>
-      <w:pPr>
-        <w:pStyle w:val="617"/>
-        <w:ind w:left="1800" w:right="0" w:firstLine="0"/>
-        <w:spacing w:before="0" w:after="0"/>
-        <w:shd w:val="clear" w:color="auto" w:fill="auto"/>
-        <w:rPr>
-          <w:rFonts w:ascii="Roboto" w:hAnsi="Roboto" w:cs="Roboto"/>
-          <w:b w:val="0"/>
-          <w:bCs w:val="0"/>
-        </w:rPr>
-      </w:pPr>
-      <w:r>
-        <w:rPr>
-          <w:rFonts w:ascii="Roboto" w:hAnsi="Roboto" w:cs="Roboto"/>
-          <w:b w:val="0"/>
-          <w:bCs w:val="0"/>
-          <w:lang w:val="el-GR"/>
-        </w:rPr>
-        <w:t xml:space="preserve">4.β.6. Ο χρήστης επιλέγει το αρχείο που επιθυμεί να αναρτήσει και επιστροφή στο βήμα 8.</w:t>
-      </w:r>
-      <w:r>
-        <w:rPr>
-          <w:rFonts w:ascii="Roboto" w:hAnsi="Roboto" w:cs="Roboto"/>
-          <w:b/>
-          <w:bCs/>
-          <w:lang w:val="el-GR"/>
-        </w:rPr>
-      </w:r>
-      <w:r>
-        <w:rPr>
-          <w:rFonts w:ascii="Roboto" w:hAnsi="Roboto" w:cs="Roboto"/>
-        </w:rPr>
-      </w:r>
-    </w:p>
-    <w:p>
-      <w:pPr>
-        <w:pStyle w:val="617"/>
-        <w:ind w:left="1080" w:right="0" w:firstLine="0"/>
-        <w:spacing w:before="0" w:after="0"/>
-        <w:shd w:val="clear" w:color="auto" w:fill="auto"/>
-        <w:rPr>
-          <w:rFonts w:ascii="Roboto" w:hAnsi="Roboto" w:cs="Roboto"/>
-          <w:b w:val="0"/>
-          <w:bCs w:val="0"/>
-        </w:rPr>
-      </w:pPr>
-      <w:r>
-        <w:rPr>
-          <w:rFonts w:ascii="Roboto" w:hAnsi="Roboto" w:cs="Roboto"/>
-          <w:b/>
-          <w:bCs/>
-          <w:lang w:val="el-GR"/>
-        </w:rPr>
-        <w:t xml:space="preserve">e. Εναλλακτική ροή 3 ( Ανέβασμα πολυμέσων )</w:t>
-      </w:r>
-      <w:r>
-        <w:rPr>
-          <w:rFonts w:ascii="Roboto" w:hAnsi="Roboto" w:cs="Roboto"/>
-          <w:b/>
-          <w:bCs/>
-          <w:lang w:val="el-GR"/>
-        </w:rPr>
-      </w:r>
-      <w:r>
-        <w:rPr>
-          <w:rFonts w:ascii="Roboto" w:hAnsi="Roboto" w:cs="Roboto"/>
-        </w:rPr>
-      </w:r>
-    </w:p>
-    <w:p>
-      <w:pPr>
-        <w:pStyle w:val="617"/>
-        <w:ind w:left="1800" w:right="0" w:firstLine="0"/>
-        <w:spacing w:before="0" w:after="0"/>
-        <w:shd w:val="clear" w:color="auto" w:fill="auto"/>
-        <w:rPr>
-          <w:rFonts w:ascii="Roboto" w:hAnsi="Roboto" w:cs="Roboto"/>
-          <w:b w:val="0"/>
-          <w:bCs w:val="0"/>
-        </w:rPr>
-      </w:pPr>
-      <w:r>
-        <w:rPr>
-          <w:rFonts w:ascii="Roboto" w:hAnsi="Roboto" w:cs="Roboto"/>
-          <w:b w:val="0"/>
-          <w:bCs w:val="0"/>
-          <w:lang w:val="el-GR"/>
-        </w:rPr>
-        <w:t xml:space="preserve">5. Το σύστημα ανοίγει τον προεπιλεγμένο file explorer.</w:t>
-      </w:r>
-      <w:r>
-        <w:rPr>
-          <w:rFonts w:ascii="Roboto" w:hAnsi="Roboto" w:cs="Roboto"/>
-          <w:b/>
-          <w:bCs/>
-          <w:lang w:val="el-GR"/>
-        </w:rPr>
-      </w:r>
-      <w:r>
-        <w:rPr>
-          <w:rFonts w:ascii="Roboto" w:hAnsi="Roboto" w:cs="Roboto"/>
-        </w:rPr>
-      </w:r>
-    </w:p>
-    <w:p>
-      <w:pPr>
-        <w:pStyle w:val="617"/>
-        <w:ind w:left="1800" w:right="0" w:firstLine="0"/>
-        <w:spacing w:before="0" w:after="0"/>
-        <w:shd w:val="clear" w:color="auto" w:fill="auto"/>
-        <w:rPr>
-          <w:rFonts w:ascii="Roboto" w:hAnsi="Roboto" w:cs="Roboto"/>
-          <w:b w:val="0"/>
-          <w:bCs w:val="0"/>
-        </w:rPr>
-      </w:pPr>
-      <w:r>
-        <w:rPr>
-          <w:rFonts w:ascii="Roboto" w:hAnsi="Roboto" w:cs="Roboto"/>
-          <w:b w:val="0"/>
-          <w:bCs w:val="0"/>
-          <w:lang w:val="el-GR"/>
-        </w:rPr>
-        <w:t xml:space="preserve">6. Ο χρήστης επιλέγει το αρχείο που επιθυμεί να αναρτήσει και επιστρέφει στο βήμα 5.</w:t>
-      </w:r>
-      <w:r>
-        <w:rPr>
-          <w:rFonts w:ascii="Roboto" w:hAnsi="Roboto" w:cs="Roboto"/>
-          <w:b/>
-          <w:bCs/>
-          <w:lang w:val="el-GR"/>
-        </w:rPr>
-      </w:r>
-      <w:r>
-        <w:rPr>
-          <w:rFonts w:ascii="Roboto" w:hAnsi="Roboto" w:cs="Roboto"/>
-        </w:rPr>
-      </w:r>
-    </w:p>
-    <w:p>
-      <w:pPr>
-        <w:pStyle w:val="617"/>
-        <w:ind w:left="1080" w:right="0" w:firstLine="0"/>
-        <w:spacing w:before="0" w:after="0"/>
-        <w:shd w:val="clear" w:color="auto" w:fill="auto"/>
-        <w:rPr>
-          <w:rFonts w:ascii="Roboto" w:hAnsi="Roboto" w:cs="Roboto"/>
-          <w:b/>
-          <w:bCs/>
-        </w:rPr>
-      </w:pPr>
-      <w:r>
-        <w:rPr>
-          <w:rFonts w:ascii="Roboto" w:hAnsi="Roboto" w:cs="Roboto"/>
-          <w:b/>
-          <w:bCs/>
-          <w:lang w:val="el-GR"/>
-        </w:rPr>
-        <w:t xml:space="preserve">f. Εναλλακτική ροή 4 ( Αποθήκευση παρουσίασης )</w:t>
-      </w:r>
-      <w:r>
-        <w:rPr>
-          <w:rFonts w:ascii="Roboto" w:hAnsi="Roboto" w:cs="Roboto"/>
-          <w:b/>
-          <w:bCs/>
-          <w:lang w:val="el-GR"/>
-        </w:rPr>
-      </w:r>
-      <w:r>
-        <w:rPr>
-          <w:rFonts w:ascii="Roboto" w:hAnsi="Roboto" w:cs="Roboto"/>
-          <w:b/>
-          <w:bCs/>
-        </w:rPr>
-      </w:r>
-    </w:p>
-    <w:p>
-      <w:pPr>
-        <w:pStyle w:val="617"/>
-        <w:ind w:left="1800" w:right="0" w:firstLine="0"/>
-        <w:spacing w:before="0" w:after="0"/>
-        <w:shd w:val="clear" w:color="auto" w:fill="auto"/>
-        <w:rPr>
-          <w:rFonts w:ascii="Roboto" w:hAnsi="Roboto" w:cs="Roboto"/>
-          <w:b w:val="0"/>
-          <w:bCs w:val="0"/>
-        </w:rPr>
-      </w:pPr>
-      <w:r>
-        <w:rPr>
-          <w:rFonts w:ascii="Roboto" w:hAnsi="Roboto" w:cs="Roboto"/>
-          <w:b w:val="0"/>
-          <w:bCs w:val="0"/>
-          <w:lang w:val="el-GR"/>
-        </w:rPr>
-        <w:t xml:space="preserve">7. Ο χρήστης αρνείται την δημόσια ανάρτηση της ξενάγησης.</w:t>
-      </w:r>
-      <w:r>
-        <w:rPr>
-          <w:rFonts w:ascii="Roboto" w:hAnsi="Roboto" w:cs="Roboto"/>
-          <w:b/>
-          <w:bCs/>
-          <w:lang w:val="el-GR"/>
-        </w:rPr>
-      </w:r>
-      <w:r>
-        <w:rPr>
-          <w:rFonts w:ascii="Roboto" w:hAnsi="Roboto" w:cs="Roboto"/>
-        </w:rPr>
-      </w:r>
-    </w:p>
-    <w:p>
-      <w:pPr>
-        <w:pStyle w:val="617"/>
-        <w:ind w:left="1800" w:right="0" w:firstLine="0"/>
-        <w:spacing w:before="0" w:after="0"/>
-        <w:shd w:val="clear" w:color="auto" w:fill="auto"/>
-        <w:rPr>
-          <w:rFonts w:ascii="Roboto" w:hAnsi="Roboto" w:cs="Roboto"/>
-          <w:b w:val="0"/>
-          <w:bCs w:val="0"/>
-        </w:rPr>
-      </w:pPr>
-      <w:r>
-        <w:rPr>
-          <w:rFonts w:ascii="Roboto" w:hAnsi="Roboto" w:cs="Roboto"/>
-          <w:b w:val="0"/>
-          <w:bCs w:val="0"/>
-          <w:lang w:val="el-GR"/>
-        </w:rPr>
-        <w:t xml:space="preserve">8. Το σύστημα ανοίγει τον προεπιλεγμένο file exlporer και ζητά την τοποθεσία για την αποθήκευση της εικονικής ξενάγησης.</w:t>
-      </w:r>
-      <w:r>
-        <w:rPr>
-          <w:rFonts w:ascii="Roboto" w:hAnsi="Roboto" w:cs="Roboto"/>
-          <w:b/>
-          <w:bCs/>
-          <w:lang w:val="el-GR"/>
-        </w:rPr>
-      </w:r>
-      <w:r>
-        <w:rPr>
-          <w:rFonts w:ascii="Roboto" w:hAnsi="Roboto" w:cs="Roboto"/>
-        </w:rPr>
-      </w:r>
-    </w:p>
-    <w:p>
-      <w:pPr>
-        <w:pStyle w:val="617"/>
-        <w:ind w:left="1800" w:right="0" w:firstLine="0"/>
-        <w:spacing w:before="0" w:after="0"/>
-        <w:shd w:val="clear" w:color="auto" w:fill="auto"/>
+        <w:t xml:space="preserve">8. Ο χρήστης αποθηκεύει την εικονική ξενάγηση και επιστρέφει στην αρχική σελίδα.</w:t>
+      </w:r>
+      <w:r>
         <w:rPr>
           <w:rFonts w:ascii="Roboto" w:hAnsi="Roboto" w:cs="Roboto"/>
           <w:b w:val="0"/>
@@ -2433,203 +2910,7 @@
           <w:highlight w:val="none"/>
           <w:lang w:val="el-GR"/>
         </w:rPr>
-      </w:pPr>
-      <w:r>
-        <w:rPr>
-          <w:rFonts w:ascii="Roboto" w:hAnsi="Roboto" w:cs="Roboto"/>
-          <w:b w:val="0"/>
-          <w:bCs w:val="0"/>
-          <w:lang w:val="el-GR"/>
-        </w:rPr>
-        <w:t xml:space="preserve">9. Ο χρήστης αποθηκεύει την εικονική ξενάγηση και επιστρέφει στην αρχική σελίδα.</w:t>
-      </w:r>
-      <w:r>
-        <w:rPr>
-          <w:rFonts w:ascii="Roboto" w:hAnsi="Roboto" w:cs="Roboto"/>
-          <w:b w:val="0"/>
-          <w:bCs w:val="0"/>
-          <w:highlight w:val="none"/>
-          <w:lang w:val="el-GR"/>
-        </w:rPr>
-      </w:r>
-    </w:p>
-    <w:p>
-      <w:pPr>
-        <w:pStyle w:val="617"/>
-        <w:ind w:left="1080" w:right="0" w:firstLine="0"/>
-        <w:spacing w:before="0" w:after="0"/>
-        <w:shd w:val="clear" w:color="auto" w:fill="auto"/>
-      </w:pPr>
-      <w:r>
-        <w:rPr>
-          <w:rFonts w:ascii="Roboto" w:hAnsi="Roboto" w:cs="Roboto"/>
-          <w:b/>
-          <w:bCs/>
-          <w:lang w:val="el-GR"/>
-        </w:rPr>
-        <w:t xml:space="preserve">g. Εναλλακτική ροή 2 ( Ακ</w:t>
-      </w:r>
-      <w:r>
-        <w:rPr>
-          <w:rFonts w:ascii="Roboto" w:hAnsi="Roboto" w:cs="Roboto"/>
-          <w:b/>
-          <w:bCs/>
-          <w:lang w:val="el-GR"/>
-        </w:rPr>
-        <w:t xml:space="preserve">ύρωση της διαδικασ</w:t>
-      </w:r>
-      <w:r>
-        <w:rPr>
-          <w:rFonts w:ascii="Roboto" w:hAnsi="Roboto" w:cs="Roboto"/>
-          <w:b/>
-          <w:bCs/>
-          <w:lang w:val="el-GR"/>
-        </w:rPr>
-        <w:t xml:space="preserve">ίας </w:t>
-      </w:r>
-      <w:r>
-        <w:rPr>
-          <w:rFonts w:ascii="Roboto" w:hAnsi="Roboto" w:cs="Roboto"/>
-          <w:b/>
-          <w:bCs/>
-          <w:lang w:val="el-GR"/>
-        </w:rPr>
-        <w:t xml:space="preserve">)</w:t>
-      </w:r>
-      <w:r>
-        <w:rPr>
-          <w:rFonts w:ascii="Roboto" w:hAnsi="Roboto" w:cs="Roboto"/>
-          <w:b w:val="0"/>
-          <w:bCs w:val="0"/>
-        </w:rPr>
-      </w:r>
-      <w:r/>
-    </w:p>
-    <w:p>
-      <w:pPr>
-        <w:pStyle w:val="617"/>
-        <w:ind w:left="1800" w:right="0" w:firstLine="0"/>
-        <w:spacing w:before="0" w:after="0"/>
-        <w:shd w:val="clear" w:color="auto" w:fill="auto"/>
-        <w:rPr>
-          <w:rFonts w:ascii="Roboto" w:hAnsi="Roboto" w:cs="Roboto"/>
-        </w:rPr>
-      </w:pPr>
-      <w:r>
-        <w:rPr>
-          <w:rFonts w:ascii="Roboto" w:hAnsi="Roboto" w:cs="Roboto"/>
-          <w:b w:val="0"/>
-          <w:bCs w:val="0"/>
-          <w:lang w:val="el-GR"/>
-        </w:rPr>
-        <w:t xml:space="preserve">6. Ο χρ</w:t>
-      </w:r>
-      <w:r>
-        <w:rPr>
-          <w:rFonts w:ascii="Roboto" w:hAnsi="Roboto" w:cs="Roboto"/>
-          <w:b w:val="0"/>
-          <w:bCs w:val="0"/>
-          <w:lang w:val="el-GR"/>
-        </w:rPr>
-        <w:t xml:space="preserve">ήστης ακυρ</w:t>
-      </w:r>
-      <w:r>
-        <w:rPr>
-          <w:rFonts w:ascii="Roboto" w:hAnsi="Roboto" w:cs="Roboto"/>
-          <w:b w:val="0"/>
-          <w:bCs w:val="0"/>
-          <w:lang w:val="el-GR"/>
-        </w:rPr>
-        <w:t xml:space="preserve">ώνει την δημιουργ</w:t>
-      </w:r>
-      <w:r>
-        <w:rPr>
-          <w:rFonts w:ascii="Roboto" w:hAnsi="Roboto" w:cs="Roboto"/>
-          <w:b w:val="0"/>
-          <w:bCs w:val="0"/>
-          <w:lang w:val="el-GR"/>
-        </w:rPr>
-        <w:t xml:space="preserve">ία εικονικ</w:t>
-      </w:r>
-      <w:r>
-        <w:rPr>
-          <w:rFonts w:ascii="Roboto" w:hAnsi="Roboto" w:cs="Roboto"/>
-          <w:b w:val="0"/>
-          <w:bCs w:val="0"/>
-          <w:lang w:val="el-GR"/>
-        </w:rPr>
-        <w:t xml:space="preserve">ής ξεν</w:t>
-      </w:r>
-      <w:r>
-        <w:rPr>
-          <w:rFonts w:ascii="Roboto" w:hAnsi="Roboto" w:cs="Roboto"/>
-          <w:b w:val="0"/>
-          <w:bCs w:val="0"/>
-          <w:lang w:val="el-GR"/>
-        </w:rPr>
-        <w:t xml:space="preserve">άγησης</w:t>
-      </w:r>
-      <w:r>
-        <w:rPr>
-          <w:rFonts w:ascii="Roboto" w:hAnsi="Roboto" w:cs="Roboto"/>
-          <w:b w:val="0"/>
-          <w:bCs w:val="0"/>
-          <w:lang w:val="el-GR"/>
-        </w:rPr>
-        <w:t xml:space="preserve"> και επιστρ</w:t>
-      </w:r>
-      <w:r>
-        <w:rPr>
-          <w:rFonts w:ascii="Roboto" w:hAnsi="Roboto" w:cs="Roboto"/>
-          <w:b w:val="0"/>
-          <w:bCs w:val="0"/>
-          <w:lang w:val="el-GR"/>
-        </w:rPr>
-        <w:t xml:space="preserve">έφει στην αρχικ</w:t>
-      </w:r>
-      <w:r>
-        <w:rPr>
-          <w:rFonts w:ascii="Roboto" w:hAnsi="Roboto" w:cs="Roboto"/>
-          <w:b w:val="0"/>
-          <w:bCs w:val="0"/>
-          <w:lang w:val="el-GR"/>
-        </w:rPr>
-        <w:t xml:space="preserve">ή </w:t>
-      </w:r>
-      <w:r>
-        <w:rPr>
-          <w:rFonts w:ascii="Roboto" w:hAnsi="Roboto" w:cs="Roboto"/>
-        </w:rPr>
-        <w:t xml:space="preserve">σελ</w:t>
-      </w:r>
-      <w:r>
-        <w:rPr>
-          <w:rFonts w:ascii="Roboto" w:hAnsi="Roboto" w:cs="Roboto"/>
-        </w:rPr>
-        <w:t xml:space="preserve">ίδα</w:t>
-      </w:r>
-      <w:r>
-        <w:rPr>
-          <w:rFonts w:ascii="Roboto" w:hAnsi="Roboto" w:cs="Roboto"/>
-          <w:b w:val="0"/>
-          <w:bCs w:val="0"/>
-        </w:rPr>
-      </w:r>
-      <w:r/>
-    </w:p>
-    <w:p>
-      <w:pPr>
-        <w:pStyle w:val="617"/>
-        <w:ind w:left="0" w:right="0" w:firstLine="0"/>
-        <w:spacing w:before="0" w:after="0"/>
-        <w:shd w:val="clear" w:color="auto" w:fill="auto"/>
-        <w:rPr>
-          <w:rFonts w:ascii="Roboto" w:hAnsi="Roboto" w:cs="Roboto"/>
-          <w:b w:val="0"/>
-          <w:bCs w:val="0"/>
-          <w:lang w:val="el-GR"/>
-        </w:rPr>
-      </w:pPr>
+      </w:r>
       <w:r>
         <w:rPr>
           <w:rFonts w:ascii="Roboto" w:hAnsi="Roboto" w:cs="Roboto"/>
@@ -2786,16 +3067,52 @@
           <w:bCs w:val="0"/>
           <w:lang w:val="el-GR"/>
         </w:rPr>
-        <w:t xml:space="preserve">Ο χρήστης </w:t>
-      </w:r>
-      <w:r>
-        <w:rPr>
-          <w:rFonts w:ascii="Roboto" w:hAnsi="Roboto" w:cs="Roboto"/>
-          <w:b w:val="0"/>
-          <w:bCs w:val="0"/>
-          <w:lang w:val="el-GR"/>
-        </w:rPr>
-        <w:t xml:space="preserve">μέσα από ένα ξεχωριστ</w:t>
+        <w:t xml:space="preserve">Ο χειριστ</w:t>
+      </w:r>
+      <w:r>
+        <w:rPr>
+          <w:rFonts w:ascii="Roboto" w:hAnsi="Roboto" w:cs="Roboto"/>
+          <w:b w:val="0"/>
+          <w:bCs w:val="0"/>
+          <w:lang w:val="el-GR"/>
+        </w:rPr>
+        <w:t xml:space="preserve">ής</w:t>
+      </w:r>
+      <w:r>
+        <w:rPr>
+          <w:rFonts w:ascii="Roboto" w:hAnsi="Roboto" w:cs="Roboto"/>
+          <w:b w:val="0"/>
+          <w:bCs w:val="0"/>
+          <w:lang w:val="el-GR"/>
+        </w:rPr>
+        <w:t xml:space="preserve"> </w:t>
+      </w:r>
+      <w:r>
+        <w:rPr>
+          <w:rFonts w:ascii="Roboto" w:hAnsi="Roboto" w:cs="Roboto"/>
+          <w:b w:val="0"/>
+          <w:bCs w:val="0"/>
+          <w:lang w:val="el-GR"/>
+        </w:rPr>
+        <w:t xml:space="preserve">μέσα από μ</w:t>
+      </w:r>
+      <w:r>
+        <w:rPr>
+          <w:rFonts w:ascii="Roboto" w:hAnsi="Roboto" w:cs="Roboto"/>
+          <w:b w:val="0"/>
+          <w:bCs w:val="0"/>
+          <w:lang w:val="el-GR"/>
+        </w:rPr>
+        <w:t xml:space="preserve">ία</w:t>
+      </w:r>
+      <w:r>
+        <w:rPr>
+          <w:rFonts w:ascii="Roboto" w:hAnsi="Roboto" w:cs="Roboto"/>
+          <w:b w:val="0"/>
+          <w:bCs w:val="0"/>
+          <w:lang w:val="el-GR"/>
+        </w:rPr>
+        <w:t xml:space="preserve"> ξεχωριστ</w:t>
       </w:r>
       <w:r>
         <w:rPr>
@@ -2892,43 +3209,43 @@
           <w:bCs/>
           <w:lang w:val="el-GR"/>
         </w:rPr>
-        <w:t xml:space="preserve">Χειριστής: </w:t>
-      </w:r>
-      <w:r>
-        <w:rPr>
-          <w:rFonts w:ascii="Roboto" w:hAnsi="Roboto" w:cs="Roboto"/>
-          <w:b w:val="0"/>
-          <w:bCs w:val="0"/>
-          <w:lang w:val="el-GR"/>
-        </w:rPr>
-        <w:t xml:space="preserve">Απλ</w:t>
-      </w:r>
-      <w:r>
-        <w:rPr>
-          <w:rFonts w:ascii="Roboto" w:hAnsi="Roboto" w:cs="Roboto"/>
-          <w:b w:val="0"/>
-          <w:bCs w:val="0"/>
-          <w:lang w:val="el-GR"/>
-        </w:rPr>
-        <w:t xml:space="preserve">ός χρ</w:t>
-      </w:r>
-      <w:r>
-        <w:rPr>
-          <w:rFonts w:ascii="Roboto" w:hAnsi="Roboto" w:cs="Roboto"/>
-          <w:b w:val="0"/>
-          <w:bCs w:val="0"/>
-          <w:lang w:val="el-GR"/>
-        </w:rPr>
-        <w:t xml:space="preserve">ήστης, </w:t>
-      </w:r>
-      <w:r>
-        <w:rPr>
-          <w:rFonts w:ascii="Roboto" w:hAnsi="Roboto" w:cs="Roboto"/>
-          <w:b w:val="0"/>
-          <w:bCs w:val="0"/>
-          <w:lang w:val="el-GR"/>
-        </w:rPr>
-        <w:t xml:space="preserve">Ξεναγός ή Μουσείο.</w:t>
+        <w:t xml:space="preserve">Χειριστής:</w:t>
+      </w:r>
+      <w:r>
+        <w:rPr>
+          <w:rFonts w:ascii="Roboto" w:hAnsi="Roboto" w:cs="Roboto"/>
+          <w:b w:val="0"/>
+          <w:bCs w:val="0"/>
+          <w:lang w:val="el-GR"/>
+        </w:rPr>
+        <w:t xml:space="preserve"> Ξεναγός ή Πολιτιστικ</w:t>
+      </w:r>
+      <w:r>
+        <w:rPr>
+          <w:rFonts w:ascii="Roboto" w:hAnsi="Roboto" w:cs="Roboto"/>
+          <w:b w:val="0"/>
+          <w:bCs w:val="0"/>
+          <w:lang w:val="el-GR"/>
+        </w:rPr>
+        <w:t xml:space="preserve">ός οργανισμ</w:t>
+      </w:r>
+      <w:r>
+        <w:rPr>
+          <w:rFonts w:ascii="Roboto" w:hAnsi="Roboto" w:cs="Roboto"/>
+          <w:b w:val="0"/>
+          <w:bCs w:val="0"/>
+          <w:lang w:val="el-GR"/>
+        </w:rPr>
+        <w:t xml:space="preserve">ός</w:t>
+      </w:r>
+      <w:r>
+        <w:rPr>
+          <w:rFonts w:ascii="Roboto" w:hAnsi="Roboto" w:cs="Roboto"/>
+          <w:b w:val="0"/>
+          <w:bCs w:val="0"/>
+          <w:lang w:val="el-GR"/>
+        </w:rPr>
+        <w:t xml:space="preserve">.</w:t>
       </w:r>
       <w:r>
         <w:rPr>
@@ -3088,7 +3405,25 @@
           <w:bCs w:val="0"/>
           <w:lang w:val="el-GR"/>
         </w:rPr>
-        <w:t xml:space="preserve">1. Το σύστημα μεταφέρει τον χρήστη σε ξεχωριστό εργαλείο δημιουργίας εν</w:t>
+        <w:t xml:space="preserve">1. Το σύστημα μεταφέρει τον χειριστ</w:t>
+      </w:r>
+      <w:r>
+        <w:rPr>
+          <w:rFonts w:ascii="Roboto" w:hAnsi="Roboto" w:cs="Roboto"/>
+          <w:b w:val="0"/>
+          <w:bCs w:val="0"/>
+          <w:lang w:val="el-GR"/>
+        </w:rPr>
+        <w:t xml:space="preserve">ή</w:t>
+      </w:r>
+      <w:r>
+        <w:rPr>
+          <w:rFonts w:ascii="Roboto" w:hAnsi="Roboto" w:cs="Roboto"/>
+          <w:b w:val="0"/>
+          <w:bCs w:val="0"/>
+          <w:lang w:val="el-GR"/>
+        </w:rPr>
+        <w:t xml:space="preserve"> σε ξεχωριστό εργαλείο δημιουργίας εν</w:t>
       </w:r>
       <w:r>
         <w:rPr>
@@ -3141,25 +3476,43 @@
           <w:bCs w:val="0"/>
           <w:lang w:val="el-GR"/>
         </w:rPr>
-        <w:t xml:space="preserve">2. Στο παρουσιαζ</w:t>
-      </w:r>
-      <w:r>
-        <w:rPr>
-          <w:rFonts w:ascii="Roboto" w:hAnsi="Roboto" w:cs="Roboto"/>
-          <w:b w:val="0"/>
-          <w:bCs w:val="0"/>
-          <w:lang w:val="el-GR"/>
-        </w:rPr>
-        <w:t xml:space="preserve">όμενο prompt ο χρ</w:t>
-      </w:r>
-      <w:r>
-        <w:rPr>
-          <w:rFonts w:ascii="Roboto" w:hAnsi="Roboto" w:cs="Roboto"/>
-          <w:b w:val="0"/>
-          <w:bCs w:val="0"/>
-          <w:lang w:val="el-GR"/>
-        </w:rPr>
-        <w:t xml:space="preserve">ήστης εισ</w:t>
+        <w:t xml:space="preserve">2. Ο</w:t>
+      </w:r>
+      <w:r>
+        <w:rPr>
+          <w:rFonts w:ascii="Roboto" w:hAnsi="Roboto" w:cs="Roboto"/>
+          <w:b w:val="0"/>
+          <w:bCs w:val="0"/>
+          <w:lang w:val="el-GR"/>
+        </w:rPr>
+        <w:t xml:space="preserve"> </w:t>
+      </w:r>
+      <w:r>
+        <w:rPr>
+          <w:rFonts w:ascii="Roboto" w:hAnsi="Roboto" w:cs="Roboto"/>
+          <w:b w:val="0"/>
+          <w:bCs w:val="0"/>
+          <w:lang w:val="el-GR"/>
+        </w:rPr>
+        <w:t xml:space="preserve">χειριστ</w:t>
+      </w:r>
+      <w:r>
+        <w:rPr>
+          <w:rFonts w:ascii="Roboto" w:hAnsi="Roboto" w:cs="Roboto"/>
+          <w:b w:val="0"/>
+          <w:bCs w:val="0"/>
+          <w:lang w:val="el-GR"/>
+        </w:rPr>
+        <w:t xml:space="preserve">ής </w:t>
+      </w:r>
+      <w:r>
+        <w:rPr>
+          <w:rFonts w:ascii="Roboto" w:hAnsi="Roboto" w:cs="Roboto"/>
+          <w:b w:val="0"/>
+          <w:bCs w:val="0"/>
+          <w:lang w:val="el-GR"/>
+        </w:rPr>
+        <w:t xml:space="preserve">εισ</w:t>
       </w:r>
       <w:r>
         <w:rPr>
@@ -3387,7 +3740,7 @@
           <w:highlight w:val="none"/>
           <w:lang w:val="el-GR"/>
         </w:rPr>
-        <w:t xml:space="preserve">4. Ο χρ</w:t>
+        <w:t xml:space="preserve">4. Ο χειριστ</w:t>
       </w:r>
       <w:r>
         <w:rPr>
@@ -3397,7 +3750,17 @@
           <w:highlight w:val="none"/>
           <w:lang w:val="el-GR"/>
         </w:rPr>
-        <w:t xml:space="preserve">ήστης </w:t>
+        <w:t xml:space="preserve">ής</w:t>
+      </w:r>
+      <w:r>
+        <w:rPr>
+          <w:rFonts w:ascii="Roboto" w:hAnsi="Roboto" w:cs="Roboto"/>
+          <w:b w:val="0"/>
+          <w:bCs w:val="0"/>
+          <w:highlight w:val="none"/>
+          <w:lang w:val="el-GR"/>
+        </w:rPr>
+        <w:t xml:space="preserve"> </w:t>
       </w:r>
       <w:r>
         <w:rPr>
@@ -3462,7 +3825,25 @@
           <w:bCs w:val="0"/>
           <w:lang w:val="el-GR"/>
         </w:rPr>
-        <w:t xml:space="preserve">5. Ο χρήστης δηλώνει πως τελείωσε την δημιουργ</w:t>
+        <w:t xml:space="preserve">5. Ο χειριστ</w:t>
+      </w:r>
+      <w:r>
+        <w:rPr>
+          <w:rFonts w:ascii="Roboto" w:hAnsi="Roboto" w:cs="Roboto"/>
+          <w:b w:val="0"/>
+          <w:bCs w:val="0"/>
+          <w:lang w:val="el-GR"/>
+        </w:rPr>
+        <w:t xml:space="preserve">ής</w:t>
+      </w:r>
+      <w:r>
+        <w:rPr>
+          <w:rFonts w:ascii="Roboto" w:hAnsi="Roboto" w:cs="Roboto"/>
+          <w:b w:val="0"/>
+          <w:bCs w:val="0"/>
+          <w:lang w:val="el-GR"/>
+        </w:rPr>
+        <w:t xml:space="preserve"> δηλώνει πως τελείωσε την δημιουργ</w:t>
       </w:r>
       <w:r>
         <w:rPr>
@@ -3562,299 +3943,37 @@
           <w:bCs w:val="0"/>
           <w:lang w:val="el-GR"/>
         </w:rPr>
-        <w:t xml:space="preserve">7. Το σύστημα δημιουργεί καινούργιο entry στην λίστα των events.</w:t>
-      </w:r>
-      <w:r>
-        <w:rPr>
-          <w:rFonts w:ascii="Roboto" w:hAnsi="Roboto" w:cs="Roboto"/>
-          <w:b w:val="0"/>
-          <w:bCs w:val="0"/>
-        </w:rPr>
-      </w:r>
-      <w:r>
-        <w:rPr>
-          <w:rFonts w:ascii="Roboto" w:hAnsi="Roboto" w:cs="Roboto"/>
-        </w:rPr>
-      </w:r>
-    </w:p>
-    <w:p>
-      <w:pPr>
-        <w:pStyle w:val="617"/>
-        <w:ind w:left="1800" w:right="0" w:firstLine="0"/>
-        <w:spacing w:before="0" w:after="0"/>
-        <w:shd w:val="clear" w:color="auto" w:fill="auto"/>
-        <w:rPr>
-          <w:rFonts w:ascii="Roboto" w:hAnsi="Roboto" w:cs="Roboto"/>
-        </w:rPr>
-      </w:pPr>
-      <w:r>
-        <w:rPr>
-          <w:rFonts w:ascii="Roboto" w:hAnsi="Roboto" w:cs="Roboto"/>
-          <w:b w:val="0"/>
-          <w:bCs w:val="0"/>
-          <w:lang w:val="el-GR"/>
-        </w:rPr>
-        <w:t xml:space="preserve">8. Ο χρήστης επιστρέφει στην αρχική οθόνη.</w:t>
-      </w:r>
-      <w:r>
-        <w:rPr>
-          <w:rFonts w:ascii="Roboto" w:hAnsi="Roboto" w:cs="Roboto"/>
-          <w:b w:val="0"/>
-          <w:bCs w:val="0"/>
-        </w:rPr>
-      </w:r>
-      <w:r>
-        <w:rPr>
-          <w:rFonts w:ascii="Roboto" w:hAnsi="Roboto" w:cs="Roboto"/>
-        </w:rPr>
-      </w:r>
-    </w:p>
-    <w:p>
-      <w:pPr>
-        <w:pStyle w:val="617"/>
-        <w:ind w:left="1080" w:right="0" w:firstLine="0"/>
-        <w:spacing w:before="0" w:after="0"/>
-        <w:shd w:val="clear" w:color="auto" w:fill="auto"/>
-        <w:rPr>
-          <w:rFonts w:ascii="Roboto" w:hAnsi="Roboto" w:cs="Roboto"/>
-        </w:rPr>
-      </w:pPr>
-      <w:r>
-        <w:rPr>
-          <w:rFonts w:ascii="Roboto" w:hAnsi="Roboto" w:cs="Roboto"/>
-          <w:b w:val="0"/>
-          <w:bCs w:val="0"/>
-          <w:highlight w:val="none"/>
-          <w:lang w:val="el-GR"/>
-        </w:rPr>
-      </w:r>
-      <w:r>
-        <w:rPr>
-          <w:rFonts w:ascii="Roboto" w:hAnsi="Roboto" w:cs="Roboto"/>
-          <w:b/>
-          <w:bCs/>
-          <w:lang w:val="el-GR"/>
-        </w:rPr>
-        <w:t xml:space="preserve">b. Εναλλακτική ροή 1 ( Ανέβασμα πολυμέσων )</w:t>
-      </w:r>
-      <w:r>
-        <w:rPr>
-          <w:rFonts w:ascii="Roboto" w:hAnsi="Roboto" w:cs="Roboto"/>
-          <w:b w:val="0"/>
-          <w:bCs w:val="0"/>
-        </w:rPr>
-      </w:r>
-      <w:r>
-        <w:rPr>
-          <w:rFonts w:ascii="Roboto" w:hAnsi="Roboto" w:cs="Roboto"/>
-        </w:rPr>
-      </w:r>
-    </w:p>
-    <w:p>
-      <w:pPr>
-        <w:pStyle w:val="617"/>
-        <w:ind w:left="1800" w:right="0" w:firstLine="0"/>
-        <w:spacing w:before="0" w:after="0"/>
-        <w:shd w:val="clear" w:color="auto" w:fill="auto"/>
-        <w:rPr>
-          <w:rFonts w:ascii="Roboto" w:hAnsi="Roboto" w:cs="Roboto"/>
-        </w:rPr>
-      </w:pPr>
-      <w:r>
-        <w:rPr>
-          <w:rFonts w:ascii="Roboto" w:hAnsi="Roboto" w:cs="Roboto"/>
-          <w:b w:val="0"/>
-          <w:bCs w:val="0"/>
-          <w:lang w:val="el-GR"/>
-        </w:rPr>
-        <w:t xml:space="preserve">4. Το σύστημα ανοίγει τον προεπιλεγμένο file explorer.</w:t>
-      </w:r>
-      <w:r>
-        <w:rPr>
-          <w:rFonts w:ascii="Roboto" w:hAnsi="Roboto" w:cs="Roboto"/>
-          <w:b w:val="0"/>
-          <w:bCs w:val="0"/>
-        </w:rPr>
-      </w:r>
-      <w:r>
-        <w:rPr>
-          <w:rFonts w:ascii="Roboto" w:hAnsi="Roboto" w:cs="Roboto"/>
-        </w:rPr>
-      </w:r>
-    </w:p>
-    <w:p>
-      <w:pPr>
-        <w:pStyle w:val="617"/>
-        <w:ind w:left="1800" w:right="0" w:firstLine="0"/>
-        <w:spacing w:before="0" w:after="0"/>
-        <w:shd w:val="clear" w:color="auto" w:fill="auto"/>
-        <w:rPr>
-          <w:rFonts w:ascii="Roboto" w:hAnsi="Roboto" w:cs="Roboto"/>
-          <w:b w:val="0"/>
-          <w:bCs w:val="0"/>
-          <w:highlight w:val="none"/>
-        </w:rPr>
-      </w:pPr>
-      <w:r>
-        <w:rPr>
-          <w:rFonts w:ascii="Roboto" w:hAnsi="Roboto" w:cs="Roboto"/>
-          <w:b w:val="0"/>
-          <w:bCs w:val="0"/>
-          <w:lang w:val="el-GR"/>
-        </w:rPr>
-        <w:t xml:space="preserve">5. Ο χρήστης επιλέγει το αρχείο που επιθυμεί να αναρτήσει και επιστρέφει στο βήμα 4.</w:t>
-      </w:r>
-      <w:r>
-        <w:rPr>
-          <w:rFonts w:ascii="Roboto" w:hAnsi="Roboto" w:cs="Roboto"/>
-          <w:b w:val="0"/>
-          <w:bCs w:val="0"/>
-        </w:rPr>
-      </w:r>
-      <w:r>
-        <w:rPr>
-          <w:rFonts w:ascii="Roboto" w:hAnsi="Roboto" w:cs="Roboto"/>
-        </w:rPr>
-      </w:r>
-    </w:p>
-    <w:p>
-      <w:pPr>
-        <w:pStyle w:val="617"/>
-        <w:ind w:left="1080" w:right="0" w:firstLine="0"/>
-        <w:spacing w:before="0" w:after="0"/>
-        <w:shd w:val="clear" w:color="auto" w:fill="auto"/>
-        <w:rPr>
-          <w:rFonts w:ascii="Roboto" w:hAnsi="Roboto" w:cs="Roboto"/>
-        </w:rPr>
-      </w:pPr>
-      <w:r>
-        <w:rPr>
-          <w:rFonts w:ascii="Roboto" w:hAnsi="Roboto" w:cs="Roboto"/>
-          <w:b/>
-          <w:bCs/>
-          <w:lang w:val="el-GR"/>
-        </w:rPr>
-        <w:t xml:space="preserve">c. Εναλλακτική ροή 2 ( Ακ</w:t>
-      </w:r>
-      <w:r>
-        <w:rPr>
-          <w:rFonts w:ascii="Roboto" w:hAnsi="Roboto" w:cs="Roboto"/>
-          <w:b/>
-          <w:bCs/>
-          <w:lang w:val="el-GR"/>
-        </w:rPr>
-        <w:t xml:space="preserve">ύρωση της διαδικασ</w:t>
-      </w:r>
-      <w:r>
-        <w:rPr>
-          <w:rFonts w:ascii="Roboto" w:hAnsi="Roboto" w:cs="Roboto"/>
-          <w:b/>
-          <w:bCs/>
-          <w:lang w:val="el-GR"/>
-        </w:rPr>
-        <w:t xml:space="preserve">ίας </w:t>
-      </w:r>
-      <w:r>
-        <w:rPr>
-          <w:rFonts w:ascii="Roboto" w:hAnsi="Roboto" w:cs="Roboto"/>
-          <w:b/>
-          <w:bCs/>
-          <w:lang w:val="el-GR"/>
-        </w:rPr>
-        <w:t xml:space="preserve">)</w:t>
-      </w:r>
-      <w:r>
-        <w:rPr>
-          <w:rFonts w:ascii="Roboto" w:hAnsi="Roboto" w:cs="Roboto"/>
-          <w:b w:val="0"/>
-          <w:bCs w:val="0"/>
-        </w:rPr>
-      </w:r>
-      <w:r>
-        <w:rPr>
-          <w:rFonts w:ascii="Roboto" w:hAnsi="Roboto" w:cs="Roboto"/>
-        </w:rPr>
-      </w:r>
-    </w:p>
-    <w:p>
-      <w:pPr>
-        <w:pStyle w:val="617"/>
-        <w:ind w:left="1800" w:right="0" w:firstLine="0"/>
-        <w:spacing w:before="0" w:after="0"/>
-        <w:shd w:val="clear" w:color="auto" w:fill="auto"/>
-        <w:rPr>
-          <w:rFonts w:ascii="Roboto" w:hAnsi="Roboto" w:cs="Roboto"/>
-        </w:rPr>
-      </w:pPr>
-      <w:r>
-        <w:rPr>
-          <w:rFonts w:ascii="Roboto" w:hAnsi="Roboto" w:cs="Roboto"/>
-          <w:b w:val="0"/>
-          <w:bCs w:val="0"/>
-          <w:lang w:val="el-GR"/>
-        </w:rPr>
-        <w:t xml:space="preserve">4. Ο χρ</w:t>
-      </w:r>
-      <w:r>
-        <w:rPr>
-          <w:rFonts w:ascii="Roboto" w:hAnsi="Roboto" w:cs="Roboto"/>
-          <w:b w:val="0"/>
-          <w:bCs w:val="0"/>
-          <w:lang w:val="el-GR"/>
-        </w:rPr>
-        <w:t xml:space="preserve">ήστης ακυρ</w:t>
-      </w:r>
-      <w:r>
-        <w:rPr>
-          <w:rFonts w:ascii="Roboto" w:hAnsi="Roboto" w:cs="Roboto"/>
-          <w:b w:val="0"/>
-          <w:bCs w:val="0"/>
-          <w:lang w:val="el-GR"/>
-        </w:rPr>
-        <w:t xml:space="preserve">ώνει την δημιουργ</w:t>
-      </w:r>
-      <w:r>
-        <w:rPr>
-          <w:rFonts w:ascii="Roboto" w:hAnsi="Roboto" w:cs="Roboto"/>
-          <w:b w:val="0"/>
-          <w:bCs w:val="0"/>
-          <w:lang w:val="el-GR"/>
-        </w:rPr>
-        <w:t xml:space="preserve">ία του Event και επιστρ</w:t>
-      </w:r>
-      <w:r>
-        <w:rPr>
-          <w:rFonts w:ascii="Roboto" w:hAnsi="Roboto" w:cs="Roboto"/>
-          <w:b w:val="0"/>
-          <w:bCs w:val="0"/>
-          <w:lang w:val="el-GR"/>
-        </w:rPr>
-        <w:t xml:space="preserve">έφει στην αρχικ</w:t>
-      </w:r>
-      <w:r>
-        <w:rPr>
-          <w:rFonts w:ascii="Roboto" w:hAnsi="Roboto" w:cs="Roboto"/>
-          <w:b w:val="0"/>
-          <w:bCs w:val="0"/>
-          <w:lang w:val="el-GR"/>
-        </w:rPr>
-        <w:t xml:space="preserve">ή </w:t>
-      </w:r>
-      <w:r>
-        <w:rPr>
-          <w:rFonts w:ascii="Roboto" w:hAnsi="Roboto" w:cs="Roboto"/>
-        </w:rPr>
-        <w:t xml:space="preserve">σελ</w:t>
-      </w:r>
-      <w:r>
-        <w:rPr>
-          <w:rFonts w:ascii="Roboto" w:hAnsi="Roboto" w:cs="Roboto"/>
-        </w:rPr>
-        <w:t xml:space="preserve">ίδα</w:t>
-      </w:r>
-      <w:r>
-        <w:rPr>
-          <w:rFonts w:ascii="Roboto" w:hAnsi="Roboto" w:cs="Roboto"/>
+        <w:t xml:space="preserve">και δημιουργεί καινούργιο entry στην λίστα των events.</w:t>
+      </w:r>
+      <w:r>
+        <w:rPr>
+          <w:rFonts w:ascii="Roboto" w:hAnsi="Roboto" w:cs="Roboto"/>
+          <w:b w:val="0"/>
+          <w:bCs w:val="0"/>
+        </w:rPr>
+      </w:r>
+      <w:r>
+        <w:rPr>
+          <w:rFonts w:ascii="Roboto" w:hAnsi="Roboto" w:cs="Roboto"/>
+        </w:rPr>
+      </w:r>
+      <w:r>
+        <w:rPr>
+          <w:rFonts w:ascii="Roboto" w:hAnsi="Roboto" w:cs="Roboto"/>
+          <w:b w:val="0"/>
+          <w:bCs w:val="0"/>
+        </w:rPr>
+      </w:r>
+      <w:r>
+        <w:rPr>
+          <w:rFonts w:ascii="Roboto" w:hAnsi="Roboto" w:cs="Roboto"/>
+        </w:rPr>
+      </w:r>
+      <w:r>
+        <w:rPr>
+          <w:rFonts w:ascii="Roboto" w:hAnsi="Roboto" w:cs="Roboto"/>
+          <w:b w:val="0"/>
+          <w:bCs w:val="0"/>
         </w:rPr>
       </w:r>
     </w:p>
@@ -3875,1087 +3994,13 @@
           <w:rFonts w:ascii="Roboto" w:hAnsi="Roboto" w:cs="Roboto"/>
           <w:b w:val="0"/>
           <w:bCs w:val="0"/>
-          <w:highlight w:val="none"/>
-        </w:rPr>
-      </w:r>
-      <w:r>
-        <w:rPr>
-          <w:rFonts w:ascii="Roboto" w:hAnsi="Roboto" w:cs="Roboto"/>
-          <w:b w:val="0"/>
-          <w:bCs w:val="0"/>
-          <w:highlight w:val="none"/>
-        </w:rPr>
-      </w:r>
-      <w:r>
-        <w:rPr>
-          <w:rFonts w:ascii="Roboto" w:hAnsi="Roboto" w:cs="Roboto"/>
-        </w:rPr>
-      </w:r>
-    </w:p>
-    <w:p>
-      <w:pPr>
-        <w:pStyle w:val="617"/>
-        <w:ind w:left="0" w:right="0" w:firstLine="0"/>
-        <w:spacing w:before="0" w:after="0"/>
-        <w:shd w:val="clear" w:color="auto" w:fill="auto"/>
-        <w:rPr>
-          <w:rFonts w:ascii="Roboto" w:hAnsi="Roboto" w:cs="Roboto"/>
-          <w:b w:val="0"/>
-          <w:bCs w:val="0"/>
-        </w:rPr>
-      </w:pPr>
-      <w:r>
-        <w:rPr>
-          <w:rFonts w:ascii="Roboto" w:hAnsi="Roboto" w:cs="Roboto"/>
-          <w:b w:val="0"/>
-          <w:bCs w:val="0"/>
-        </w:rPr>
-      </w:r>
-      <w:r>
-        <w:rPr>
-          <w:rFonts w:ascii="Roboto" w:hAnsi="Roboto" w:cs="Roboto"/>
-          <w:b w:val="0"/>
-          <w:bCs w:val="0"/>
-        </w:rPr>
-      </w:r>
-    </w:p>
-    <w:p>
-      <w:pPr>
-        <w:pStyle w:val="617"/>
-        <w:ind w:left="0" w:right="0" w:firstLine="0"/>
-        <w:spacing w:before="0" w:after="0"/>
-        <w:shd w:val="clear" w:color="auto" w:fill="auto"/>
-      </w:pPr>
-      <w:r>
-        <w:rPr>
-          <w:rFonts w:ascii="Roboto" w:hAnsi="Roboto" w:cs="Roboto"/>
-          <w:b w:val="0"/>
-          <w:bCs w:val="0"/>
-          <w:lang w:val="el-GR"/>
-        </w:rPr>
-      </w:r>
-      <w:r>
-        <w:rPr>
-          <w:rFonts w:ascii="Roboto" w:hAnsi="Roboto" w:cs="Roboto"/>
-          <w:b w:val="0"/>
-          <w:bCs w:val="0"/>
-          <w:lang w:val="el-GR"/>
-        </w:rPr>
-        <w:t xml:space="preserve">1. </w:t>
-      </w:r>
-      <w:r>
-        <w:rPr>
-          <w:rFonts w:ascii="Roboto" w:hAnsi="Roboto" w:cs="Roboto"/>
-          <w:b/>
-          <w:bCs/>
-          <w:lang w:val="el-GR"/>
-        </w:rPr>
-        <w:t xml:space="preserve">Τίτλος περίπτωσης χρήσης: “</w:t>
-      </w:r>
-      <w:r>
-        <w:rPr>
-          <w:rFonts w:ascii="Roboto" w:hAnsi="Roboto" w:cs="Roboto"/>
-          <w:b/>
-          <w:bCs/>
-          <w:lang w:val="el-GR"/>
-        </w:rPr>
-        <w:t xml:space="preserve">Δημιουργία info</w:t>
-      </w:r>
-      <w:r>
-        <w:rPr>
-          <w:rFonts w:ascii="Roboto" w:hAnsi="Roboto" w:cs="Roboto"/>
-          <w:b/>
-          <w:bCs/>
-          <w:lang w:val="el-GR"/>
-        </w:rPr>
-        <w:t xml:space="preserve">”</w:t>
-      </w:r>
-      <w:r>
-        <w:rPr>
-          <w:rFonts w:ascii="Roboto" w:hAnsi="Roboto" w:cs="Roboto"/>
-          <w:b/>
-          <w:bCs/>
-          <w:highlight w:val="none"/>
-        </w:rPr>
-      </w:r>
-      <w:r/>
-    </w:p>
-    <w:p>
-      <w:pPr>
-        <w:pStyle w:val="617"/>
-        <w:numPr>
-          <w:ilvl w:val="1"/>
-          <w:numId w:val="7"/>
-        </w:numPr>
-        <w:ind w:left="1440" w:right="0" w:hanging="359"/>
-        <w:spacing w:before="0" w:after="0"/>
-        <w:shd w:val="clear" w:color="auto" w:fill="auto"/>
-        <w:tabs>
-          <w:tab w:val="left" w:pos="1500" w:leader="none"/>
-        </w:tabs>
-      </w:pPr>
-      <w:r>
-        <w:rPr>
-          <w:rFonts w:ascii="Roboto" w:hAnsi="Roboto" w:cs="Roboto"/>
-          <w:b/>
-          <w:bCs/>
-          <w:lang w:val="el-GR"/>
-        </w:rPr>
-        <w:t xml:space="preserve">Σύντομη περιγραφή: </w:t>
-      </w:r>
-      <w:r>
-        <w:rPr>
-          <w:rFonts w:ascii="Roboto" w:hAnsi="Roboto" w:cs="Roboto"/>
-          <w:b w:val="0"/>
-          <w:bCs w:val="0"/>
-          <w:lang w:val="el-GR"/>
-        </w:rPr>
-        <w:t xml:space="preserve">Ο χρήστης</w:t>
-      </w:r>
-      <w:r>
-        <w:rPr>
-          <w:rFonts w:ascii="Roboto" w:hAnsi="Roboto" w:cs="Roboto"/>
-          <w:b w:val="0"/>
-          <w:bCs w:val="0"/>
-          <w:lang w:val="el-GR"/>
-        </w:rPr>
-        <w:t xml:space="preserve"> μπορε</w:t>
-      </w:r>
-      <w:r>
-        <w:rPr>
-          <w:rFonts w:ascii="Roboto" w:hAnsi="Roboto" w:cs="Roboto"/>
-          <w:b w:val="0"/>
-          <w:bCs w:val="0"/>
-          <w:lang w:val="el-GR"/>
-        </w:rPr>
-        <w:t xml:space="preserve">ί να αναρτ</w:t>
-      </w:r>
-      <w:r>
-        <w:rPr>
-          <w:rFonts w:ascii="Roboto" w:hAnsi="Roboto" w:cs="Roboto"/>
-          <w:b w:val="0"/>
-          <w:bCs w:val="0"/>
-          <w:lang w:val="el-GR"/>
-        </w:rPr>
-        <w:t xml:space="preserve">ήσει πληροφορ</w:t>
-      </w:r>
-      <w:r>
-        <w:rPr>
-          <w:rFonts w:ascii="Roboto" w:hAnsi="Roboto" w:cs="Roboto"/>
-          <w:b w:val="0"/>
-          <w:bCs w:val="0"/>
-          <w:lang w:val="el-GR"/>
-        </w:rPr>
-        <w:t xml:space="preserve">ίες για κ</w:t>
-      </w:r>
-      <w:r>
-        <w:rPr>
-          <w:rFonts w:ascii="Roboto" w:hAnsi="Roboto" w:cs="Roboto"/>
-          <w:b w:val="0"/>
-          <w:bCs w:val="0"/>
-          <w:lang w:val="el-GR"/>
-        </w:rPr>
-        <w:t xml:space="preserve">άποιο πολιτιστικ</w:t>
-      </w:r>
-      <w:r>
-        <w:rPr>
-          <w:rFonts w:ascii="Roboto" w:hAnsi="Roboto" w:cs="Roboto"/>
-          <w:b w:val="0"/>
-          <w:bCs w:val="0"/>
-          <w:lang w:val="el-GR"/>
-        </w:rPr>
-        <w:t xml:space="preserve">ό αξιοθ</w:t>
-      </w:r>
-      <w:r>
-        <w:rPr>
-          <w:rFonts w:ascii="Roboto" w:hAnsi="Roboto" w:cs="Roboto"/>
-          <w:b w:val="0"/>
-          <w:bCs w:val="0"/>
-          <w:lang w:val="el-GR"/>
-        </w:rPr>
-        <w:t xml:space="preserve">έατο</w:t>
-      </w:r>
-      <w:r>
-        <w:rPr>
-          <w:rFonts w:ascii="Roboto" w:hAnsi="Roboto" w:cs="Roboto"/>
-          <w:b w:val="0"/>
-          <w:bCs w:val="0"/>
-          <w:lang w:val="el-GR"/>
-        </w:rPr>
-        <w:t xml:space="preserve">.</w:t>
-      </w:r>
-      <w:r>
-        <w:rPr>
-          <w:rFonts w:ascii="Roboto" w:hAnsi="Roboto" w:cs="Roboto"/>
-        </w:rPr>
-      </w:r>
-      <w:r/>
-    </w:p>
-    <w:p>
-      <w:pPr>
-        <w:pStyle w:val="617"/>
-        <w:numPr>
-          <w:ilvl w:val="1"/>
-          <w:numId w:val="7"/>
-        </w:numPr>
-        <w:ind w:left="1440" w:right="0" w:hanging="359"/>
-        <w:spacing w:before="0" w:after="0"/>
-        <w:shd w:val="clear" w:color="auto" w:fill="auto"/>
-      </w:pPr>
-      <w:r>
-        <w:rPr>
-          <w:rFonts w:ascii="Roboto" w:hAnsi="Roboto" w:cs="Roboto"/>
-          <w:b/>
-          <w:bCs/>
-          <w:lang w:val="el-GR"/>
-        </w:rPr>
-        <w:t xml:space="preserve">Χειριστής: </w:t>
-      </w:r>
-      <w:r>
-        <w:rPr>
-          <w:rFonts w:ascii="Roboto" w:hAnsi="Roboto" w:cs="Roboto"/>
-          <w:b w:val="0"/>
-          <w:bCs w:val="0"/>
-          <w:lang w:val="el-GR"/>
-        </w:rPr>
-        <w:t xml:space="preserve">Ξεναγός ή Μουσείο.</w:t>
-      </w:r>
-      <w:r>
-        <w:rPr>
-          <w:rFonts w:ascii="Roboto" w:hAnsi="Roboto" w:cs="Roboto"/>
-        </w:rPr>
-      </w:r>
-      <w:r/>
-    </w:p>
-    <w:p>
-      <w:pPr>
-        <w:pStyle w:val="617"/>
-        <w:numPr>
-          <w:ilvl w:val="1"/>
-          <w:numId w:val="7"/>
-        </w:numPr>
-        <w:ind w:left="1440" w:right="0" w:hanging="359"/>
-        <w:spacing w:before="0" w:after="0"/>
-        <w:shd w:val="clear" w:color="auto" w:fill="auto"/>
-      </w:pPr>
-      <w:r>
-        <w:rPr>
-          <w:rFonts w:ascii="Roboto" w:hAnsi="Roboto" w:cs="Roboto"/>
-          <w:b/>
-          <w:bCs/>
-          <w:lang w:val="el-GR"/>
-        </w:rPr>
-        <w:t xml:space="preserve">Γεγονός έναρξης: </w:t>
-      </w:r>
-      <w:r>
-        <w:rPr>
-          <w:rFonts w:ascii="Roboto" w:hAnsi="Roboto" w:cs="Roboto"/>
-          <w:b w:val="0"/>
-          <w:bCs w:val="0"/>
-          <w:lang w:val="el-GR"/>
-        </w:rPr>
-        <w:t xml:space="preserve">Αίτημα δημιουργίας infomation.</w:t>
-      </w:r>
-      <w:r>
-        <w:rPr>
-          <w:rFonts w:ascii="Roboto" w:hAnsi="Roboto" w:cs="Roboto"/>
-        </w:rPr>
-      </w:r>
-      <w:r/>
-    </w:p>
-    <w:p>
-      <w:pPr>
-        <w:pStyle w:val="617"/>
-        <w:ind w:left="0" w:right="0" w:firstLine="0"/>
-        <w:spacing w:before="0" w:after="0"/>
-        <w:shd w:val="clear" w:color="auto" w:fill="auto"/>
-      </w:pPr>
-      <w:r>
-        <w:rPr>
-          <w:rFonts w:ascii="Roboto" w:hAnsi="Roboto" w:cs="Roboto"/>
-          <w:b/>
-          <w:bCs/>
-          <w:lang w:val="el-GR"/>
-        </w:rPr>
-        <w:t xml:space="preserve">2. Ροή γεγονότων:</w:t>
-      </w:r>
-      <w:r>
-        <w:rPr>
-          <w:rFonts w:ascii="Roboto" w:hAnsi="Roboto" w:cs="Roboto"/>
-          <w:highlight w:val="none"/>
-        </w:rPr>
-      </w:r>
-      <w:r/>
-    </w:p>
-    <w:p>
-      <w:pPr>
-        <w:pStyle w:val="617"/>
-        <w:ind w:left="1080" w:right="0" w:firstLine="0"/>
-        <w:spacing w:before="0" w:after="0"/>
-        <w:shd w:val="clear" w:color="auto" w:fill="auto"/>
-      </w:pPr>
-      <w:r>
-        <w:rPr>
-          <w:rFonts w:ascii="Roboto" w:hAnsi="Roboto" w:cs="Roboto"/>
-          <w:b/>
-          <w:bCs/>
-          <w:lang w:val="el-GR"/>
-        </w:rPr>
-        <w:t xml:space="preserve">α.</w:t>
-      </w:r>
-      <w:r>
-        <w:rPr>
-          <w:rFonts w:ascii="Roboto" w:hAnsi="Roboto" w:cs="Roboto"/>
-          <w:b w:val="0"/>
-          <w:bCs w:val="0"/>
-          <w:lang w:val="el-GR"/>
-        </w:rPr>
-        <w:t xml:space="preserve"> </w:t>
-      </w:r>
-      <w:r>
-        <w:rPr>
-          <w:rFonts w:ascii="Roboto" w:hAnsi="Roboto" w:cs="Roboto"/>
-          <w:b/>
-          <w:bCs/>
-          <w:lang w:val="el-GR"/>
-        </w:rPr>
-        <w:t xml:space="preserve">Βασική Ροή:</w:t>
-      </w:r>
-      <w:r>
-        <w:rPr>
-          <w:rFonts w:ascii="Roboto" w:hAnsi="Roboto" w:cs="Roboto"/>
-          <w:b w:val="0"/>
-          <w:bCs w:val="0"/>
-        </w:rPr>
-      </w:r>
-      <w:r/>
-    </w:p>
-    <w:p>
-      <w:pPr>
-        <w:ind w:left="1800" w:right="0" w:firstLine="0"/>
-        <w:spacing w:before="0" w:after="0"/>
-        <w:shd w:val="clear" w:color="auto" w:fill="auto"/>
-      </w:pPr>
-      <w:r>
-        <w:rPr>
-          <w:rFonts w:ascii="Roboto" w:hAnsi="Roboto" w:cs="Roboto"/>
-          <w:b w:val="0"/>
-          <w:bCs w:val="0"/>
-        </w:rPr>
-      </w:r>
-      <w:r>
-        <w:rPr>
-          <w:rFonts w:ascii="Roboto" w:hAnsi="Roboto" w:cs="Roboto"/>
-          <w:b w:val="0"/>
-          <w:bCs w:val="0"/>
-          <w:lang w:val="el-GR"/>
-        </w:rPr>
-        <w:t xml:space="preserve">1. Το σύστημα μεταφέρει τον χρήστη σε ξεχωριστό εργαλείο δημιουργίας εν</w:t>
-      </w:r>
-      <w:r>
-        <w:rPr>
-          <w:rFonts w:ascii="Roboto" w:hAnsi="Roboto" w:cs="Roboto"/>
-          <w:b w:val="0"/>
-          <w:bCs w:val="0"/>
-          <w:lang w:val="el-GR"/>
-        </w:rPr>
-        <w:t xml:space="preserve">ός event</w:t>
-      </w:r>
-      <w:r>
-        <w:rPr>
-          <w:rFonts w:ascii="Roboto" w:hAnsi="Roboto" w:cs="Roboto"/>
-          <w:b w:val="0"/>
-          <w:bCs w:val="0"/>
-          <w:lang w:val="el-GR"/>
-        </w:rPr>
-        <w:t xml:space="preserve">.</w:t>
-      </w:r>
-      <w:r>
-        <w:rPr>
-          <w:rFonts w:ascii="Roboto" w:hAnsi="Roboto" w:cs="Roboto"/>
-          <w:b w:val="0"/>
-          <w:bCs w:val="0"/>
-        </w:rPr>
-      </w:r>
-      <w:r/>
-    </w:p>
-    <w:p>
-      <w:pPr>
-        <w:pStyle w:val="617"/>
-        <w:ind w:left="1800" w:right="0" w:firstLine="0"/>
-        <w:spacing w:before="0" w:after="0"/>
-        <w:shd w:val="clear" w:color="auto" w:fill="auto"/>
-      </w:pPr>
-      <w:r>
-        <w:rPr>
-          <w:rFonts w:ascii="Roboto" w:hAnsi="Roboto" w:cs="Roboto"/>
-          <w:b w:val="0"/>
-          <w:bCs w:val="0"/>
-          <w:lang w:val="el-GR"/>
-        </w:rPr>
-        <w:t xml:space="preserve">2. Στο παρουσιαζ</w:t>
-      </w:r>
-      <w:r>
-        <w:rPr>
-          <w:rFonts w:ascii="Roboto" w:hAnsi="Roboto" w:cs="Roboto"/>
-          <w:b w:val="0"/>
-          <w:bCs w:val="0"/>
-          <w:lang w:val="el-GR"/>
-        </w:rPr>
-        <w:t xml:space="preserve">όμενο prompt ο χρ</w:t>
-      </w:r>
-      <w:r>
-        <w:rPr>
-          <w:rFonts w:ascii="Roboto" w:hAnsi="Roboto" w:cs="Roboto"/>
-          <w:b w:val="0"/>
-          <w:bCs w:val="0"/>
-          <w:lang w:val="el-GR"/>
-        </w:rPr>
-        <w:t xml:space="preserve">ήστης εισ</w:t>
-      </w:r>
-      <w:r>
-        <w:rPr>
-          <w:rFonts w:ascii="Roboto" w:hAnsi="Roboto" w:cs="Roboto"/>
-          <w:b w:val="0"/>
-          <w:bCs w:val="0"/>
-          <w:lang w:val="el-GR"/>
-        </w:rPr>
-        <w:t xml:space="preserve">άγει τα απαρα</w:t>
-      </w:r>
-      <w:r>
-        <w:rPr>
-          <w:rFonts w:ascii="Roboto" w:hAnsi="Roboto" w:cs="Roboto"/>
-          <w:b w:val="0"/>
-          <w:bCs w:val="0"/>
-          <w:lang w:val="el-GR"/>
-        </w:rPr>
-        <w:t xml:space="preserve">ίτητα </w:t>
-      </w:r>
-      <w:r>
-        <w:rPr>
-          <w:rFonts w:ascii="Roboto" w:hAnsi="Roboto" w:cs="Roboto"/>
-          <w:b w:val="0"/>
-          <w:bCs w:val="0"/>
-          <w:lang w:val="el-GR"/>
-        </w:rPr>
-        <w:t xml:space="preserve">στοιχε</w:t>
-      </w:r>
-      <w:r>
-        <w:rPr>
-          <w:rFonts w:ascii="Roboto" w:hAnsi="Roboto" w:cs="Roboto"/>
-          <w:b w:val="0"/>
-          <w:bCs w:val="0"/>
-          <w:lang w:val="el-GR"/>
-        </w:rPr>
-        <w:t xml:space="preserve">ία</w:t>
-      </w:r>
-      <w:r>
-        <w:rPr>
-          <w:rFonts w:ascii="Roboto" w:hAnsi="Roboto" w:cs="Roboto"/>
-          <w:b w:val="0"/>
-          <w:bCs w:val="0"/>
-          <w:highlight w:val="none"/>
-        </w:rPr>
-      </w:r>
-      <w:r/>
-    </w:p>
-    <w:p>
-      <w:pPr>
-        <w:pStyle w:val="617"/>
-        <w:ind w:left="1800" w:right="0" w:firstLine="0"/>
-        <w:spacing w:before="0" w:after="0"/>
-        <w:shd w:val="clear" w:color="auto" w:fill="auto"/>
-      </w:pPr>
-      <w:r>
-        <w:rPr>
-          <w:rFonts w:ascii="Roboto" w:hAnsi="Roboto" w:cs="Roboto"/>
-          <w:b w:val="0"/>
-          <w:bCs w:val="0"/>
-          <w:highlight w:val="none"/>
-          <w:lang w:val="el-GR"/>
-        </w:rPr>
-        <w:t xml:space="preserve">τοποθεσ</w:t>
-      </w:r>
-      <w:r>
-        <w:rPr>
-          <w:rFonts w:ascii="Roboto" w:hAnsi="Roboto" w:cs="Roboto"/>
-          <w:b w:val="0"/>
-          <w:bCs w:val="0"/>
-          <w:highlight w:val="none"/>
-          <w:lang w:val="el-GR"/>
-        </w:rPr>
-        <w:t xml:space="preserve">ίας, ημερομην</w:t>
-      </w:r>
-      <w:r>
-        <w:rPr>
-          <w:rFonts w:ascii="Roboto" w:hAnsi="Roboto" w:cs="Roboto"/>
-          <w:b w:val="0"/>
-          <w:bCs w:val="0"/>
-          <w:highlight w:val="none"/>
-          <w:lang w:val="el-GR"/>
-        </w:rPr>
-        <w:t xml:space="preserve">ίας και χρονικ</w:t>
-      </w:r>
-      <w:r>
-        <w:rPr>
-          <w:rFonts w:ascii="Roboto" w:hAnsi="Roboto" w:cs="Roboto"/>
-          <w:b w:val="0"/>
-          <w:bCs w:val="0"/>
-          <w:highlight w:val="none"/>
-          <w:lang w:val="el-GR"/>
-        </w:rPr>
-        <w:t xml:space="preserve">ής δι</w:t>
-      </w:r>
-      <w:r>
-        <w:rPr>
-          <w:rFonts w:ascii="Roboto" w:hAnsi="Roboto" w:cs="Roboto"/>
-          <w:b w:val="0"/>
-          <w:bCs w:val="0"/>
-          <w:highlight w:val="none"/>
-          <w:lang w:val="el-GR"/>
-        </w:rPr>
-        <w:t xml:space="preserve">άρκειας του event.</w:t>
-      </w:r>
-      <w:r>
-        <w:rPr>
-          <w:rFonts w:ascii="Roboto" w:hAnsi="Roboto" w:cs="Roboto"/>
-          <w:b w:val="0"/>
-          <w:bCs w:val="0"/>
-          <w:highlight w:val="none"/>
-        </w:rPr>
-      </w:r>
-      <w:r/>
-    </w:p>
-    <w:p>
-      <w:pPr>
-        <w:pStyle w:val="617"/>
-        <w:ind w:left="1800" w:right="0" w:firstLine="0"/>
-        <w:spacing w:before="0" w:after="0"/>
-        <w:shd w:val="clear" w:color="auto" w:fill="auto"/>
-      </w:pPr>
-      <w:r>
-        <w:rPr>
-          <w:rFonts w:ascii="Roboto" w:hAnsi="Roboto" w:cs="Roboto"/>
-          <w:b w:val="0"/>
-          <w:bCs w:val="0"/>
-          <w:highlight w:val="none"/>
-          <w:lang w:val="el-GR"/>
-        </w:rPr>
-        <w:t xml:space="preserve">3. Το σ</w:t>
-      </w:r>
-      <w:r>
-        <w:rPr>
-          <w:rFonts w:ascii="Roboto" w:hAnsi="Roboto" w:cs="Roboto"/>
-          <w:b w:val="0"/>
-          <w:bCs w:val="0"/>
-          <w:highlight w:val="none"/>
-          <w:lang w:val="el-GR"/>
-        </w:rPr>
-        <w:t xml:space="preserve">ύστημα ελ</w:t>
-      </w:r>
-      <w:r>
-        <w:rPr>
-          <w:rFonts w:ascii="Roboto" w:hAnsi="Roboto" w:cs="Roboto"/>
-          <w:b w:val="0"/>
-          <w:bCs w:val="0"/>
-          <w:highlight w:val="none"/>
-          <w:lang w:val="el-GR"/>
-        </w:rPr>
-        <w:t xml:space="preserve">έγχει την εγκυρ</w:t>
-      </w:r>
-      <w:r>
-        <w:rPr>
-          <w:rFonts w:ascii="Roboto" w:hAnsi="Roboto" w:cs="Roboto"/>
-          <w:b w:val="0"/>
-          <w:bCs w:val="0"/>
-          <w:highlight w:val="none"/>
-          <w:lang w:val="el-GR"/>
-        </w:rPr>
-        <w:t xml:space="preserve">ότητα της ημερομην</w:t>
-      </w:r>
-      <w:r>
-        <w:rPr>
-          <w:rFonts w:ascii="Roboto" w:hAnsi="Roboto" w:cs="Roboto"/>
-          <w:b w:val="0"/>
-          <w:bCs w:val="0"/>
-          <w:highlight w:val="none"/>
-          <w:lang w:val="el-GR"/>
-        </w:rPr>
-        <w:t xml:space="preserve">ίας και τοποθεσ</w:t>
-      </w:r>
-      <w:r>
-        <w:rPr>
-          <w:rFonts w:ascii="Roboto" w:hAnsi="Roboto" w:cs="Roboto"/>
-          <w:b w:val="0"/>
-          <w:bCs w:val="0"/>
-          <w:highlight w:val="none"/>
-          <w:lang w:val="el-GR"/>
-        </w:rPr>
-        <w:t xml:space="preserve">ίας.</w:t>
-      </w:r>
-      <w:r>
-        <w:rPr>
-          <w:rFonts w:ascii="Roboto" w:hAnsi="Roboto" w:cs="Roboto"/>
-          <w:b w:val="0"/>
-          <w:bCs w:val="0"/>
-          <w:highlight w:val="none"/>
-        </w:rPr>
-      </w:r>
-      <w:r/>
-    </w:p>
-    <w:p>
-      <w:pPr>
-        <w:pStyle w:val="617"/>
-        <w:ind w:left="1800" w:right="0" w:firstLine="0"/>
-        <w:spacing w:before="0" w:after="0"/>
-        <w:shd w:val="clear" w:color="auto" w:fill="auto"/>
-      </w:pPr>
-      <w:r>
-        <w:rPr>
-          <w:rFonts w:ascii="Roboto" w:hAnsi="Roboto" w:cs="Roboto"/>
-          <w:b w:val="0"/>
-          <w:bCs w:val="0"/>
-          <w:highlight w:val="none"/>
-          <w:lang w:val="el-GR"/>
-        </w:rPr>
-        <w:t xml:space="preserve">4. Ο χρ</w:t>
-      </w:r>
-      <w:r>
-        <w:rPr>
-          <w:rFonts w:ascii="Roboto" w:hAnsi="Roboto" w:cs="Roboto"/>
-          <w:b w:val="0"/>
-          <w:bCs w:val="0"/>
-          <w:highlight w:val="none"/>
-          <w:lang w:val="el-GR"/>
-        </w:rPr>
-        <w:t xml:space="preserve">ήστης </w:t>
-      </w:r>
-      <w:r>
-        <w:rPr>
-          <w:rFonts w:ascii="Roboto" w:hAnsi="Roboto" w:cs="Roboto"/>
-          <w:b w:val="0"/>
-          <w:bCs w:val="0"/>
-          <w:lang w:val="el-GR"/>
-        </w:rPr>
-        <w:t xml:space="preserve">συμπληρώνει κείμενο ή ανεβάζει πολυμέσα σχετικ</w:t>
-      </w:r>
-      <w:r>
-        <w:rPr>
-          <w:rFonts w:ascii="Roboto" w:hAnsi="Roboto" w:cs="Roboto"/>
-          <w:b w:val="0"/>
-          <w:bCs w:val="0"/>
-          <w:lang w:val="el-GR"/>
-        </w:rPr>
-        <w:t xml:space="preserve">ά με το event</w:t>
-      </w:r>
-      <w:r>
-        <w:rPr>
-          <w:rFonts w:ascii="Roboto" w:hAnsi="Roboto" w:cs="Roboto"/>
-          <w:b w:val="0"/>
-          <w:bCs w:val="0"/>
-          <w:lang w:val="el-GR"/>
-        </w:rPr>
-        <w:t xml:space="preserve">.</w:t>
-      </w:r>
-      <w:r>
-        <w:rPr>
-          <w:rFonts w:ascii="Roboto" w:hAnsi="Roboto" w:cs="Roboto"/>
-          <w:b w:val="0"/>
-          <w:bCs w:val="0"/>
-        </w:rPr>
-      </w:r>
-      <w:r/>
-    </w:p>
-    <w:p>
-      <w:pPr>
-        <w:pStyle w:val="617"/>
-        <w:ind w:left="1800" w:right="0" w:firstLine="0"/>
-        <w:spacing w:before="0" w:after="0"/>
-        <w:shd w:val="clear" w:color="auto" w:fill="auto"/>
-      </w:pPr>
-      <w:r>
-        <w:rPr>
-          <w:rFonts w:ascii="Roboto" w:hAnsi="Roboto" w:cs="Roboto"/>
-          <w:b w:val="0"/>
-          <w:bCs w:val="0"/>
-          <w:lang w:val="el-GR"/>
-        </w:rPr>
-        <w:t xml:space="preserve">5. Ο χρήστης δηλώνει πως τελείωσε την δημιουργ</w:t>
-      </w:r>
-      <w:r>
-        <w:rPr>
-          <w:rFonts w:ascii="Roboto" w:hAnsi="Roboto" w:cs="Roboto"/>
-          <w:b w:val="0"/>
-          <w:bCs w:val="0"/>
-          <w:lang w:val="el-GR"/>
-        </w:rPr>
-        <w:t xml:space="preserve">ία του event</w:t>
-      </w:r>
-      <w:r>
-        <w:rPr>
-          <w:rFonts w:ascii="Roboto" w:hAnsi="Roboto" w:cs="Roboto"/>
-          <w:b w:val="0"/>
-          <w:bCs w:val="0"/>
-          <w:lang w:val="el-GR"/>
-        </w:rPr>
-        <w:t xml:space="preserve">.</w:t>
-      </w:r>
-      <w:r>
-        <w:rPr>
-          <w:rFonts w:ascii="Roboto" w:hAnsi="Roboto" w:cs="Roboto"/>
-          <w:b w:val="0"/>
-          <w:bCs w:val="0"/>
-        </w:rPr>
-      </w:r>
-      <w:r/>
-    </w:p>
-    <w:p>
-      <w:pPr>
-        <w:pStyle w:val="617"/>
-        <w:ind w:left="1800" w:right="0" w:firstLine="0"/>
-        <w:spacing w:before="0" w:after="0"/>
-        <w:shd w:val="clear" w:color="auto" w:fill="auto"/>
-      </w:pPr>
-      <w:r>
-        <w:rPr>
-          <w:rFonts w:ascii="Roboto" w:hAnsi="Roboto" w:cs="Roboto"/>
-          <w:b w:val="0"/>
-          <w:bCs w:val="0"/>
-          <w:lang w:val="el-GR"/>
-        </w:rPr>
-        <w:t xml:space="preserve">6. Το σύστημα αποθηκεύει το καινο</w:t>
-      </w:r>
-      <w:r>
-        <w:rPr>
-          <w:rFonts w:ascii="Roboto" w:hAnsi="Roboto" w:cs="Roboto"/>
-          <w:b w:val="0"/>
-          <w:bCs w:val="0"/>
-          <w:lang w:val="el-GR"/>
-        </w:rPr>
-        <w:t xml:space="preserve">ύργιο</w:t>
-      </w:r>
-      <w:r>
-        <w:rPr>
-          <w:rFonts w:ascii="Roboto" w:hAnsi="Roboto" w:cs="Roboto"/>
-          <w:b w:val="0"/>
-          <w:bCs w:val="0"/>
-          <w:lang w:val="el-GR"/>
-        </w:rPr>
-        <w:t xml:space="preserve"> event.</w:t>
-      </w:r>
-      <w:r>
-        <w:rPr>
-          <w:rFonts w:ascii="Roboto" w:hAnsi="Roboto" w:cs="Roboto"/>
-          <w:b w:val="0"/>
-          <w:bCs w:val="0"/>
-        </w:rPr>
-      </w:r>
-      <w:r/>
-    </w:p>
-    <w:p>
-      <w:pPr>
-        <w:pStyle w:val="617"/>
-        <w:ind w:left="1800" w:right="0" w:firstLine="0"/>
-        <w:spacing w:before="0" w:after="0"/>
-        <w:shd w:val="clear" w:color="auto" w:fill="auto"/>
-      </w:pPr>
-      <w:r>
-        <w:rPr>
-          <w:rFonts w:ascii="Roboto" w:hAnsi="Roboto" w:cs="Roboto"/>
-          <w:b w:val="0"/>
-          <w:bCs w:val="0"/>
-          <w:lang w:val="el-GR"/>
-        </w:rPr>
-        <w:t xml:space="preserve">7. Το σύστημα δημιουργεί καινούργιο entry στην λίστα των events.</w:t>
-      </w:r>
-      <w:r>
-        <w:rPr>
-          <w:rFonts w:ascii="Roboto" w:hAnsi="Roboto" w:cs="Roboto"/>
-          <w:b w:val="0"/>
-          <w:bCs w:val="0"/>
-        </w:rPr>
-      </w:r>
-      <w:r/>
-    </w:p>
-    <w:p>
-      <w:pPr>
-        <w:pStyle w:val="617"/>
-        <w:ind w:left="1800" w:right="0" w:firstLine="0"/>
-        <w:spacing w:before="0" w:after="0"/>
-        <w:shd w:val="clear" w:color="auto" w:fill="auto"/>
-      </w:pPr>
-      <w:r>
-        <w:rPr>
-          <w:rFonts w:ascii="Roboto" w:hAnsi="Roboto" w:cs="Roboto"/>
-          <w:b w:val="0"/>
-          <w:bCs w:val="0"/>
-          <w:lang w:val="el-GR"/>
-        </w:rPr>
-        <w:t xml:space="preserve">8. Ο χρήστης επιστρέφει στην αρχική οθόνη.</w:t>
-      </w:r>
-      <w:r>
-        <w:rPr>
-          <w:rFonts w:ascii="Roboto" w:hAnsi="Roboto" w:cs="Roboto"/>
-          <w:b w:val="0"/>
-          <w:bCs w:val="0"/>
-        </w:rPr>
-      </w:r>
-      <w:r/>
-    </w:p>
-    <w:p>
-      <w:pPr>
-        <w:pStyle w:val="617"/>
-        <w:ind w:left="1080" w:right="0" w:firstLine="0"/>
-        <w:spacing w:before="0" w:after="0"/>
-        <w:shd w:val="clear" w:color="auto" w:fill="auto"/>
-      </w:pPr>
-      <w:r>
-        <w:rPr>
-          <w:rFonts w:ascii="Roboto" w:hAnsi="Roboto" w:cs="Roboto"/>
-          <w:b w:val="0"/>
-          <w:bCs w:val="0"/>
-          <w:highlight w:val="none"/>
-          <w:lang w:val="el-GR"/>
-        </w:rPr>
-      </w:r>
-      <w:r>
-        <w:rPr>
-          <w:rFonts w:ascii="Roboto" w:hAnsi="Roboto" w:cs="Roboto"/>
-          <w:b/>
-          <w:bCs/>
-          <w:lang w:val="el-GR"/>
-        </w:rPr>
-        <w:t xml:space="preserve">b. Εναλλακτική ροή 1 ( Ανέβασμα πολυμέσων )</w:t>
-      </w:r>
-      <w:r>
-        <w:rPr>
-          <w:rFonts w:ascii="Roboto" w:hAnsi="Roboto" w:cs="Roboto"/>
-          <w:b w:val="0"/>
-          <w:bCs w:val="0"/>
-        </w:rPr>
-      </w:r>
-      <w:r/>
-    </w:p>
-    <w:p>
-      <w:pPr>
-        <w:pStyle w:val="617"/>
-        <w:ind w:left="1800" w:right="0" w:firstLine="0"/>
-        <w:spacing w:before="0" w:after="0"/>
-        <w:shd w:val="clear" w:color="auto" w:fill="auto"/>
-      </w:pPr>
-      <w:r>
-        <w:rPr>
-          <w:rFonts w:ascii="Roboto" w:hAnsi="Roboto" w:cs="Roboto"/>
-          <w:b w:val="0"/>
-          <w:bCs w:val="0"/>
-          <w:lang w:val="el-GR"/>
-        </w:rPr>
-        <w:t xml:space="preserve">4. Το σύστημα ανοίγει τον προεπιλεγμένο file explorer.</w:t>
-      </w:r>
-      <w:r>
-        <w:rPr>
-          <w:rFonts w:ascii="Roboto" w:hAnsi="Roboto" w:cs="Roboto"/>
-          <w:b w:val="0"/>
-          <w:bCs w:val="0"/>
-        </w:rPr>
-      </w:r>
-      <w:r/>
-    </w:p>
-    <w:p>
-      <w:pPr>
-        <w:pStyle w:val="617"/>
-        <w:ind w:left="1800" w:right="0" w:firstLine="0"/>
-        <w:spacing w:before="0" w:after="0"/>
-        <w:shd w:val="clear" w:color="auto" w:fill="auto"/>
-      </w:pPr>
-      <w:r>
-        <w:rPr>
-          <w:rFonts w:ascii="Roboto" w:hAnsi="Roboto" w:cs="Roboto"/>
-          <w:b w:val="0"/>
-          <w:bCs w:val="0"/>
-          <w:lang w:val="el-GR"/>
-        </w:rPr>
-        <w:t xml:space="preserve">5. Ο χρήστης επιλέγει το αρχείο που επιθυμεί να αναρτήσει και επιστρέφει στο βήμα 4.</w:t>
-      </w:r>
-      <w:r>
-        <w:rPr>
-          <w:rFonts w:ascii="Roboto" w:hAnsi="Roboto" w:cs="Roboto"/>
-          <w:b w:val="0"/>
-          <w:bCs w:val="0"/>
-          <w:highlight w:val="none"/>
-        </w:rPr>
-      </w:r>
-      <w:r/>
-    </w:p>
-    <w:p>
-      <w:pPr>
-        <w:pStyle w:val="617"/>
-        <w:ind w:left="1080" w:right="0" w:firstLine="0"/>
-        <w:spacing w:before="0" w:after="0"/>
-        <w:shd w:val="clear" w:color="auto" w:fill="auto"/>
-      </w:pPr>
-      <w:r>
-        <w:rPr>
-          <w:rFonts w:ascii="Roboto" w:hAnsi="Roboto" w:cs="Roboto"/>
-          <w:b/>
-          <w:bCs/>
-          <w:lang w:val="el-GR"/>
-        </w:rPr>
-        <w:t xml:space="preserve">c. Εναλλακτική ροή 2 ( Ακ</w:t>
-      </w:r>
-      <w:r>
-        <w:rPr>
-          <w:rFonts w:ascii="Roboto" w:hAnsi="Roboto" w:cs="Roboto"/>
-          <w:b/>
-          <w:bCs/>
-          <w:lang w:val="el-GR"/>
-        </w:rPr>
-        <w:t xml:space="preserve">ύρωση της διαδικασ</w:t>
-      </w:r>
-      <w:r>
-        <w:rPr>
-          <w:rFonts w:ascii="Roboto" w:hAnsi="Roboto" w:cs="Roboto"/>
-          <w:b/>
-          <w:bCs/>
-          <w:lang w:val="el-GR"/>
-        </w:rPr>
-        <w:t xml:space="preserve">ίας </w:t>
-      </w:r>
-      <w:r>
-        <w:rPr>
-          <w:rFonts w:ascii="Roboto" w:hAnsi="Roboto" w:cs="Roboto"/>
-          <w:b/>
-          <w:bCs/>
-          <w:lang w:val="el-GR"/>
-        </w:rPr>
-        <w:t xml:space="preserve">)</w:t>
-      </w:r>
-      <w:r>
-        <w:rPr>
-          <w:rFonts w:ascii="Roboto" w:hAnsi="Roboto" w:cs="Roboto"/>
-          <w:b w:val="0"/>
-          <w:bCs w:val="0"/>
-        </w:rPr>
-      </w:r>
-      <w:r/>
-    </w:p>
-    <w:p>
-      <w:pPr>
-        <w:pStyle w:val="617"/>
-        <w:ind w:left="1800" w:right="0" w:firstLine="0"/>
-        <w:spacing w:before="0" w:after="0"/>
-        <w:shd w:val="clear" w:color="auto" w:fill="auto"/>
-        <w:rPr>
-          <w:rFonts w:ascii="Roboto" w:hAnsi="Roboto" w:cs="Roboto"/>
-          <w:b w:val="0"/>
-          <w:bCs w:val="0"/>
-          <w:highlight w:val="none"/>
-        </w:rPr>
-      </w:pPr>
-      <w:r>
-        <w:rPr>
-          <w:rFonts w:ascii="Roboto" w:hAnsi="Roboto" w:cs="Roboto"/>
-          <w:b w:val="0"/>
-          <w:bCs w:val="0"/>
-          <w:lang w:val="el-GR"/>
-        </w:rPr>
-        <w:t xml:space="preserve">4. Ο χρ</w:t>
-      </w:r>
-      <w:r>
-        <w:rPr>
-          <w:rFonts w:ascii="Roboto" w:hAnsi="Roboto" w:cs="Roboto"/>
-          <w:b w:val="0"/>
-          <w:bCs w:val="0"/>
-          <w:lang w:val="el-GR"/>
-        </w:rPr>
-        <w:t xml:space="preserve">ήστης ακυρ</w:t>
-      </w:r>
-      <w:r>
-        <w:rPr>
-          <w:rFonts w:ascii="Roboto" w:hAnsi="Roboto" w:cs="Roboto"/>
-          <w:b w:val="0"/>
-          <w:bCs w:val="0"/>
-          <w:lang w:val="el-GR"/>
-        </w:rPr>
-        <w:t xml:space="preserve">ώνει την δημιουργ</w:t>
-      </w:r>
-      <w:r>
-        <w:rPr>
-          <w:rFonts w:ascii="Roboto" w:hAnsi="Roboto" w:cs="Roboto"/>
-          <w:b w:val="0"/>
-          <w:bCs w:val="0"/>
-          <w:lang w:val="el-GR"/>
-        </w:rPr>
-        <w:t xml:space="preserve">ία του Event και επιστρ</w:t>
-      </w:r>
-      <w:r>
-        <w:rPr>
-          <w:rFonts w:ascii="Roboto" w:hAnsi="Roboto" w:cs="Roboto"/>
-          <w:b w:val="0"/>
-          <w:bCs w:val="0"/>
-          <w:lang w:val="el-GR"/>
-        </w:rPr>
-        <w:t xml:space="preserve">έφει στην αρχικ</w:t>
-      </w:r>
-      <w:r>
-        <w:rPr>
-          <w:rFonts w:ascii="Roboto" w:hAnsi="Roboto" w:cs="Roboto"/>
-          <w:b w:val="0"/>
-          <w:bCs w:val="0"/>
-          <w:lang w:val="el-GR"/>
-        </w:rPr>
-        <w:t xml:space="preserve">ή </w:t>
-      </w:r>
-      <w:r>
-        <w:rPr>
-          <w:rFonts w:ascii="Roboto" w:hAnsi="Roboto" w:cs="Roboto"/>
-        </w:rPr>
-        <w:t xml:space="preserve">σελ</w:t>
-      </w:r>
-      <w:r>
-        <w:rPr>
-          <w:rFonts w:ascii="Roboto" w:hAnsi="Roboto" w:cs="Roboto"/>
-        </w:rPr>
-        <w:t xml:space="preserve">ίδα</w:t>
-      </w:r>
-      <w:r>
-        <w:rPr>
-          <w:rFonts w:ascii="Roboto" w:hAnsi="Roboto" w:cs="Roboto"/>
-          <w:b w:val="0"/>
-          <w:bCs w:val="0"/>
-        </w:rPr>
-      </w:r>
-      <w:r/>
-    </w:p>
-    <w:p>
-      <w:pPr>
-        <w:pStyle w:val="617"/>
-        <w:ind w:left="0" w:right="0" w:firstLine="0"/>
-        <w:spacing w:before="0" w:after="0"/>
-        <w:shd w:val="clear" w:color="auto" w:fill="auto"/>
-        <w:rPr>
-          <w:rFonts w:ascii="Roboto" w:hAnsi="Roboto" w:cs="Roboto"/>
-          <w:b w:val="0"/>
-          <w:bCs w:val="0"/>
-        </w:rPr>
-      </w:pPr>
-      <w:r>
-        <w:rPr>
-          <w:rFonts w:ascii="Roboto" w:hAnsi="Roboto" w:cs="Roboto"/>
-          <w:b w:val="0"/>
-          <w:bCs w:val="0"/>
-          <w:highlight w:val="none"/>
-          <w:lang w:val="el-GR"/>
-        </w:rPr>
-      </w:r>
-      <w:r>
-        <w:rPr>
-          <w:rFonts w:ascii="Roboto" w:hAnsi="Roboto" w:cs="Roboto"/>
-        </w:rPr>
-      </w:r>
-      <w:r>
-        <w:rPr>
-          <w:rFonts w:ascii="Roboto" w:hAnsi="Roboto" w:cs="Roboto"/>
+        </w:rPr>
+      </w:r>
+      <w:r>
+        <w:rPr>
+          <w:rFonts w:ascii="Roboto" w:hAnsi="Roboto" w:cs="Roboto"/>
+          <w:b w:val="0"/>
+          <w:bCs w:val="0"/>
         </w:rPr>
       </w:r>
     </w:p>

</xml_diff>